<commit_message>
Update for the Documents 23.01.18
</commit_message>
<xml_diff>
--- a/10_Testing/TestSpecs.docx
+++ b/10_Testing/TestSpecs.docx
@@ -4011,8 +4011,826 @@
           <w:lang w:val="en-US"/>
         </w:rPr>
       </w:pPr>
-      <w:bookmarkStart w:id="0" w:name="_GoBack"/>
-      <w:bookmarkEnd w:id="0"/>
+    </w:p>
+    <w:p>
+      <w:pPr>
+        <w:pStyle w:val="berschrift1"/>
+        <w:rPr>
+          <w:lang w:val="en-US"/>
+        </w:rPr>
+      </w:pPr>
+    </w:p>
+    <w:p>
+      <w:pPr>
+        <w:rPr>
+          <w:lang w:val="en-US"/>
+        </w:rPr>
+      </w:pPr>
+    </w:p>
+    <w:p>
+      <w:pPr>
+        <w:rPr>
+          <w:lang w:val="en-US"/>
+        </w:rPr>
+      </w:pPr>
+    </w:p>
+    <w:p>
+      <w:pPr>
+        <w:pStyle w:val="berschrift1"/>
+        <w:rPr>
+          <w:lang w:val="en-US"/>
+        </w:rPr>
+      </w:pPr>
+      <w:r>
+        <w:rPr>
+          <w:lang w:val="en-US"/>
+        </w:rPr>
+        <w:lastRenderedPageBreak/>
+        <w:t xml:space="preserve">BAS13: Level 1 Cave Vanishing </w:t>
+      </w:r>
+    </w:p>
+    <w:tbl>
+      <w:tblPr>
+        <w:tblStyle w:val="Gitternetztabelle4Akzent5"/>
+        <w:tblW w:w="0" w:type="auto"/>
+        <w:tblLook w:val="04A0" w:firstRow="1" w:lastRow="0" w:firstColumn="1" w:lastColumn="0" w:noHBand="0" w:noVBand="1"/>
+      </w:tblPr>
+      <w:tblGrid>
+        <w:gridCol w:w="988"/>
+        <w:gridCol w:w="3118"/>
+        <w:gridCol w:w="4956"/>
+      </w:tblGrid>
+      <w:tr>
+        <w:trPr>
+          <w:cnfStyle w:val="100000000000" w:firstRow="1" w:lastRow="0" w:firstColumn="0" w:lastColumn="0" w:oddVBand="0" w:evenVBand="0" w:oddHBand="0" w:evenHBand="0" w:firstRowFirstColumn="0" w:firstRowLastColumn="0" w:lastRowFirstColumn="0" w:lastRowLastColumn="0"/>
+        </w:trPr>
+        <w:tc>
+          <w:tcPr>
+            <w:cnfStyle w:val="001000000000" w:firstRow="0" w:lastRow="0" w:firstColumn="1" w:lastColumn="0" w:oddVBand="0" w:evenVBand="0" w:oddHBand="0" w:evenHBand="0" w:firstRowFirstColumn="0" w:firstRowLastColumn="0" w:lastRowFirstColumn="0" w:lastRowLastColumn="0"/>
+            <w:tcW w:w="988" w:type="dxa"/>
+          </w:tcPr>
+          <w:p>
+            <w:r>
+              <w:t>#</w:t>
+            </w:r>
+          </w:p>
+        </w:tc>
+        <w:tc>
+          <w:tcPr>
+            <w:tcW w:w="3118" w:type="dxa"/>
+          </w:tcPr>
+          <w:p>
+            <w:pPr>
+              <w:cnfStyle w:val="100000000000" w:firstRow="1" w:lastRow="0" w:firstColumn="0" w:lastColumn="0" w:oddVBand="0" w:evenVBand="0" w:oddHBand="0" w:evenHBand="0" w:firstRowFirstColumn="0" w:firstRowLastColumn="0" w:lastRowFirstColumn="0" w:lastRowLastColumn="0"/>
+            </w:pPr>
+            <w:r>
+              <w:t>STEP</w:t>
+            </w:r>
+          </w:p>
+        </w:tc>
+        <w:tc>
+          <w:tcPr>
+            <w:tcW w:w="4956" w:type="dxa"/>
+          </w:tcPr>
+          <w:p>
+            <w:pPr>
+              <w:cnfStyle w:val="100000000000" w:firstRow="1" w:lastRow="0" w:firstColumn="0" w:lastColumn="0" w:oddVBand="0" w:evenVBand="0" w:oddHBand="0" w:evenHBand="0" w:firstRowFirstColumn="0" w:firstRowLastColumn="0" w:lastRowFirstColumn="0" w:lastRowLastColumn="0"/>
+            </w:pPr>
+            <w:proofErr w:type="spellStart"/>
+            <w:r>
+              <w:t>Expected</w:t>
+            </w:r>
+            <w:proofErr w:type="spellEnd"/>
+            <w:r>
+              <w:t xml:space="preserve"> </w:t>
+            </w:r>
+            <w:proofErr w:type="spellStart"/>
+            <w:r>
+              <w:t>Result</w:t>
+            </w:r>
+            <w:proofErr w:type="spellEnd"/>
+          </w:p>
+        </w:tc>
+      </w:tr>
+      <w:tr>
+        <w:trPr>
+          <w:cnfStyle w:val="000000100000" w:firstRow="0" w:lastRow="0" w:firstColumn="0" w:lastColumn="0" w:oddVBand="0" w:evenVBand="0" w:oddHBand="1" w:evenHBand="0" w:firstRowFirstColumn="0" w:firstRowLastColumn="0" w:lastRowFirstColumn="0" w:lastRowLastColumn="0"/>
+        </w:trPr>
+        <w:tc>
+          <w:tcPr>
+            <w:cnfStyle w:val="001000000000" w:firstRow="0" w:lastRow="0" w:firstColumn="1" w:lastColumn="0" w:oddVBand="0" w:evenVBand="0" w:oddHBand="0" w:evenHBand="0" w:firstRowFirstColumn="0" w:firstRowLastColumn="0" w:lastRowFirstColumn="0" w:lastRowLastColumn="0"/>
+            <w:tcW w:w="988" w:type="dxa"/>
+          </w:tcPr>
+          <w:p>
+            <w:r>
+              <w:t>1</w:t>
+            </w:r>
+          </w:p>
+        </w:tc>
+        <w:tc>
+          <w:tcPr>
+            <w:tcW w:w="3118" w:type="dxa"/>
+          </w:tcPr>
+          <w:p>
+            <w:pPr>
+              <w:cnfStyle w:val="000000100000" w:firstRow="0" w:lastRow="0" w:firstColumn="0" w:lastColumn="0" w:oddVBand="0" w:evenVBand="0" w:oddHBand="1" w:evenHBand="0" w:firstRowFirstColumn="0" w:firstRowLastColumn="0" w:lastRowFirstColumn="0" w:lastRowLastColumn="0"/>
+              <w:rPr>
+                <w:lang w:val="en-GB"/>
+              </w:rPr>
+            </w:pPr>
+            <w:r>
+              <w:rPr>
+                <w:lang w:val="en-GB"/>
+              </w:rPr>
+              <w:t>Approaching cave</w:t>
+            </w:r>
+            <w:r>
+              <w:rPr>
+                <w:lang w:val="en-GB"/>
+              </w:rPr>
+              <w:t xml:space="preserve"> </w:t>
+            </w:r>
+          </w:p>
+        </w:tc>
+        <w:tc>
+          <w:tcPr>
+            <w:tcW w:w="4956" w:type="dxa"/>
+          </w:tcPr>
+          <w:p>
+            <w:pPr>
+              <w:cnfStyle w:val="000000100000" w:firstRow="0" w:lastRow="0" w:firstColumn="0" w:lastColumn="0" w:oddVBand="0" w:evenVBand="0" w:oddHBand="1" w:evenHBand="0" w:firstRowFirstColumn="0" w:firstRowLastColumn="0" w:lastRowFirstColumn="0" w:lastRowLastColumn="0"/>
+              <w:rPr>
+                <w:lang w:val="en-US"/>
+              </w:rPr>
+            </w:pPr>
+            <w:r>
+              <w:rPr>
+                <w:lang w:val="en-US"/>
+              </w:rPr>
+              <w:t>Player approaches hill with the cave</w:t>
+            </w:r>
+            <w:r>
+              <w:rPr>
+                <w:lang w:val="en-US"/>
+              </w:rPr>
+              <w:t>.</w:t>
+            </w:r>
+          </w:p>
+        </w:tc>
+      </w:tr>
+      <w:tr>
+        <w:tc>
+          <w:tcPr>
+            <w:cnfStyle w:val="001000000000" w:firstRow="0" w:lastRow="0" w:firstColumn="1" w:lastColumn="0" w:oddVBand="0" w:evenVBand="0" w:oddHBand="0" w:evenHBand="0" w:firstRowFirstColumn="0" w:firstRowLastColumn="0" w:lastRowFirstColumn="0" w:lastRowLastColumn="0"/>
+            <w:tcW w:w="988" w:type="dxa"/>
+          </w:tcPr>
+          <w:p>
+            <w:r>
+              <w:t>2</w:t>
+            </w:r>
+          </w:p>
+        </w:tc>
+        <w:tc>
+          <w:tcPr>
+            <w:tcW w:w="3118" w:type="dxa"/>
+          </w:tcPr>
+          <w:p>
+            <w:pPr>
+              <w:cnfStyle w:val="000000000000" w:firstRow="0" w:lastRow="0" w:firstColumn="0" w:lastColumn="0" w:oddVBand="0" w:evenVBand="0" w:oddHBand="0" w:evenHBand="0" w:firstRowFirstColumn="0" w:firstRowLastColumn="0" w:lastRowFirstColumn="0" w:lastRowLastColumn="0"/>
+              <w:rPr>
+                <w:lang w:val="en-GB"/>
+              </w:rPr>
+            </w:pPr>
+            <w:r>
+              <w:rPr>
+                <w:lang w:val="en-GB"/>
+              </w:rPr>
+              <w:t>Reaching hill radius</w:t>
+            </w:r>
+          </w:p>
+        </w:tc>
+        <w:tc>
+          <w:tcPr>
+            <w:tcW w:w="4956" w:type="dxa"/>
+          </w:tcPr>
+          <w:p>
+            <w:pPr>
+              <w:cnfStyle w:val="000000000000" w:firstRow="0" w:lastRow="0" w:firstColumn="0" w:lastColumn="0" w:oddVBand="0" w:evenVBand="0" w:oddHBand="0" w:evenHBand="0" w:firstRowFirstColumn="0" w:firstRowLastColumn="0" w:lastRowFirstColumn="0" w:lastRowLastColumn="0"/>
+              <w:rPr>
+                <w:lang w:val="en-US"/>
+              </w:rPr>
+            </w:pPr>
+            <w:r>
+              <w:rPr>
+                <w:lang w:val="en-US"/>
+              </w:rPr>
+              <w:t xml:space="preserve">If player is within a certain radius the hill “vanishes” and a cave is shown. If the player leaves the radius again, the hill is shown without the cave. </w:t>
+            </w:r>
+          </w:p>
+        </w:tc>
+      </w:tr>
+      <w:tr>
+        <w:trPr>
+          <w:cnfStyle w:val="000000100000" w:firstRow="0" w:lastRow="0" w:firstColumn="0" w:lastColumn="0" w:oddVBand="0" w:evenVBand="0" w:oddHBand="1" w:evenHBand="0" w:firstRowFirstColumn="0" w:firstRowLastColumn="0" w:lastRowFirstColumn="0" w:lastRowLastColumn="0"/>
+        </w:trPr>
+        <w:tc>
+          <w:tcPr>
+            <w:cnfStyle w:val="001000000000" w:firstRow="0" w:lastRow="0" w:firstColumn="1" w:lastColumn="0" w:oddVBand="0" w:evenVBand="0" w:oddHBand="0" w:evenHBand="0" w:firstRowFirstColumn="0" w:firstRowLastColumn="0" w:lastRowFirstColumn="0" w:lastRowLastColumn="0"/>
+            <w:tcW w:w="988" w:type="dxa"/>
+          </w:tcPr>
+          <w:p>
+            <w:pPr>
+              <w:rPr>
+                <w:lang w:val="en-US"/>
+              </w:rPr>
+            </w:pPr>
+            <w:r>
+              <w:rPr>
+                <w:lang w:val="en-US"/>
+              </w:rPr>
+              <w:t>3</w:t>
+            </w:r>
+          </w:p>
+        </w:tc>
+        <w:tc>
+          <w:tcPr>
+            <w:tcW w:w="3118" w:type="dxa"/>
+          </w:tcPr>
+          <w:p>
+            <w:pPr>
+              <w:cnfStyle w:val="000000100000" w:firstRow="0" w:lastRow="0" w:firstColumn="0" w:lastColumn="0" w:oddVBand="0" w:evenVBand="0" w:oddHBand="1" w:evenHBand="0" w:firstRowFirstColumn="0" w:firstRowLastColumn="0" w:lastRowFirstColumn="0" w:lastRowLastColumn="0"/>
+              <w:rPr>
+                <w:lang w:val="en-GB"/>
+              </w:rPr>
+            </w:pPr>
+            <w:r>
+              <w:rPr>
+                <w:lang w:val="en-GB"/>
+              </w:rPr>
+              <w:t>Movement on hill</w:t>
+            </w:r>
+          </w:p>
+        </w:tc>
+        <w:tc>
+          <w:tcPr>
+            <w:tcW w:w="4956" w:type="dxa"/>
+          </w:tcPr>
+          <w:p>
+            <w:pPr>
+              <w:cnfStyle w:val="000000100000" w:firstRow="0" w:lastRow="0" w:firstColumn="0" w:lastColumn="0" w:oddVBand="0" w:evenVBand="0" w:oddHBand="1" w:evenHBand="0" w:firstRowFirstColumn="0" w:firstRowLastColumn="0" w:lastRowFirstColumn="0" w:lastRowLastColumn="0"/>
+              <w:rPr>
+                <w:lang w:val="en-US"/>
+              </w:rPr>
+            </w:pPr>
+            <w:r>
+              <w:rPr>
+                <w:lang w:val="en-US"/>
+              </w:rPr>
+              <w:t>The player is able to step onto the hill surface and walk on it</w:t>
+            </w:r>
+          </w:p>
+        </w:tc>
+      </w:tr>
+    </w:tbl>
+    <w:p>
+      <w:pPr>
+        <w:rPr>
+          <w:lang w:val="en-US"/>
+        </w:rPr>
+      </w:pPr>
+    </w:p>
+    <w:p>
+      <w:pPr>
+        <w:pStyle w:val="berschrift1"/>
+        <w:rPr>
+          <w:lang w:val="en-US"/>
+        </w:rPr>
+      </w:pPr>
+      <w:r>
+        <w:rPr>
+          <w:lang w:val="en-US"/>
+        </w:rPr>
+        <w:t>BAS14: Level 1 Cave</w:t>
+      </w:r>
+    </w:p>
+    <w:tbl>
+      <w:tblPr>
+        <w:tblStyle w:val="Gitternetztabelle4Akzent5"/>
+        <w:tblW w:w="0" w:type="auto"/>
+        <w:tblLook w:val="04A0" w:firstRow="1" w:lastRow="0" w:firstColumn="1" w:lastColumn="0" w:noHBand="0" w:noVBand="1"/>
+      </w:tblPr>
+      <w:tblGrid>
+        <w:gridCol w:w="988"/>
+        <w:gridCol w:w="3118"/>
+        <w:gridCol w:w="4956"/>
+      </w:tblGrid>
+      <w:tr>
+        <w:trPr>
+          <w:cnfStyle w:val="100000000000" w:firstRow="1" w:lastRow="0" w:firstColumn="0" w:lastColumn="0" w:oddVBand="0" w:evenVBand="0" w:oddHBand="0" w:evenHBand="0" w:firstRowFirstColumn="0" w:firstRowLastColumn="0" w:lastRowFirstColumn="0" w:lastRowLastColumn="0"/>
+        </w:trPr>
+        <w:tc>
+          <w:tcPr>
+            <w:cnfStyle w:val="001000000000" w:firstRow="0" w:lastRow="0" w:firstColumn="1" w:lastColumn="0" w:oddVBand="0" w:evenVBand="0" w:oddHBand="0" w:evenHBand="0" w:firstRowFirstColumn="0" w:firstRowLastColumn="0" w:lastRowFirstColumn="0" w:lastRowLastColumn="0"/>
+            <w:tcW w:w="988" w:type="dxa"/>
+          </w:tcPr>
+          <w:p>
+            <w:r>
+              <w:t>#</w:t>
+            </w:r>
+          </w:p>
+        </w:tc>
+        <w:tc>
+          <w:tcPr>
+            <w:tcW w:w="3118" w:type="dxa"/>
+          </w:tcPr>
+          <w:p>
+            <w:pPr>
+              <w:cnfStyle w:val="100000000000" w:firstRow="1" w:lastRow="0" w:firstColumn="0" w:lastColumn="0" w:oddVBand="0" w:evenVBand="0" w:oddHBand="0" w:evenHBand="0" w:firstRowFirstColumn="0" w:firstRowLastColumn="0" w:lastRowFirstColumn="0" w:lastRowLastColumn="0"/>
+            </w:pPr>
+            <w:r>
+              <w:t>STEP</w:t>
+            </w:r>
+          </w:p>
+        </w:tc>
+        <w:tc>
+          <w:tcPr>
+            <w:tcW w:w="4956" w:type="dxa"/>
+          </w:tcPr>
+          <w:p>
+            <w:pPr>
+              <w:cnfStyle w:val="100000000000" w:firstRow="1" w:lastRow="0" w:firstColumn="0" w:lastColumn="0" w:oddVBand="0" w:evenVBand="0" w:oddHBand="0" w:evenHBand="0" w:firstRowFirstColumn="0" w:firstRowLastColumn="0" w:lastRowFirstColumn="0" w:lastRowLastColumn="0"/>
+            </w:pPr>
+            <w:proofErr w:type="spellStart"/>
+            <w:r>
+              <w:t>Expected</w:t>
+            </w:r>
+            <w:proofErr w:type="spellEnd"/>
+            <w:r>
+              <w:t xml:space="preserve"> </w:t>
+            </w:r>
+            <w:proofErr w:type="spellStart"/>
+            <w:r>
+              <w:t>Result</w:t>
+            </w:r>
+            <w:proofErr w:type="spellEnd"/>
+          </w:p>
+        </w:tc>
+      </w:tr>
+      <w:tr>
+        <w:trPr>
+          <w:cnfStyle w:val="000000100000" w:firstRow="0" w:lastRow="0" w:firstColumn="0" w:lastColumn="0" w:oddVBand="0" w:evenVBand="0" w:oddHBand="1" w:evenHBand="0" w:firstRowFirstColumn="0" w:firstRowLastColumn="0" w:lastRowFirstColumn="0" w:lastRowLastColumn="0"/>
+        </w:trPr>
+        <w:tc>
+          <w:tcPr>
+            <w:cnfStyle w:val="001000000000" w:firstRow="0" w:lastRow="0" w:firstColumn="1" w:lastColumn="0" w:oddVBand="0" w:evenVBand="0" w:oddHBand="0" w:evenHBand="0" w:firstRowFirstColumn="0" w:firstRowLastColumn="0" w:lastRowFirstColumn="0" w:lastRowLastColumn="0"/>
+            <w:tcW w:w="988" w:type="dxa"/>
+          </w:tcPr>
+          <w:p>
+            <w:r>
+              <w:t>1</w:t>
+            </w:r>
+          </w:p>
+        </w:tc>
+        <w:tc>
+          <w:tcPr>
+            <w:tcW w:w="3118" w:type="dxa"/>
+          </w:tcPr>
+          <w:p>
+            <w:pPr>
+              <w:cnfStyle w:val="000000100000" w:firstRow="0" w:lastRow="0" w:firstColumn="0" w:lastColumn="0" w:oddVBand="0" w:evenVBand="0" w:oddHBand="1" w:evenHBand="0" w:firstRowFirstColumn="0" w:firstRowLastColumn="0" w:lastRowFirstColumn="0" w:lastRowLastColumn="0"/>
+              <w:rPr>
+                <w:lang w:val="en-GB"/>
+              </w:rPr>
+            </w:pPr>
+            <w:r>
+              <w:rPr>
+                <w:lang w:val="en-GB"/>
+              </w:rPr>
+              <w:t>Entering cave</w:t>
+            </w:r>
+            <w:r>
+              <w:rPr>
+                <w:lang w:val="en-GB"/>
+              </w:rPr>
+              <w:t xml:space="preserve"> </w:t>
+            </w:r>
+          </w:p>
+        </w:tc>
+        <w:tc>
+          <w:tcPr>
+            <w:tcW w:w="4956" w:type="dxa"/>
+          </w:tcPr>
+          <w:p>
+            <w:pPr>
+              <w:cnfStyle w:val="000000100000" w:firstRow="0" w:lastRow="0" w:firstColumn="0" w:lastColumn="0" w:oddVBand="0" w:evenVBand="0" w:oddHBand="1" w:evenHBand="0" w:firstRowFirstColumn="0" w:firstRowLastColumn="0" w:lastRowFirstColumn="0" w:lastRowLastColumn="0"/>
+              <w:rPr>
+                <w:lang w:val="en-US"/>
+              </w:rPr>
+            </w:pPr>
+            <w:r>
+              <w:rPr>
+                <w:lang w:val="en-US"/>
+              </w:rPr>
+              <w:t xml:space="preserve">Player is able to enter the cave entrance and reappears in the cave below. </w:t>
+            </w:r>
+          </w:p>
+        </w:tc>
+      </w:tr>
+      <w:tr>
+        <w:tc>
+          <w:tcPr>
+            <w:cnfStyle w:val="001000000000" w:firstRow="0" w:lastRow="0" w:firstColumn="1" w:lastColumn="0" w:oddVBand="0" w:evenVBand="0" w:oddHBand="0" w:evenHBand="0" w:firstRowFirstColumn="0" w:firstRowLastColumn="0" w:lastRowFirstColumn="0" w:lastRowLastColumn="0"/>
+            <w:tcW w:w="988" w:type="dxa"/>
+          </w:tcPr>
+          <w:p>
+            <w:pPr>
+              <w:rPr>
+                <w:lang w:val="en-US"/>
+              </w:rPr>
+            </w:pPr>
+            <w:r>
+              <w:rPr>
+                <w:lang w:val="en-US"/>
+              </w:rPr>
+              <w:t>2</w:t>
+            </w:r>
+          </w:p>
+        </w:tc>
+        <w:tc>
+          <w:tcPr>
+            <w:tcW w:w="3118" w:type="dxa"/>
+          </w:tcPr>
+          <w:p>
+            <w:pPr>
+              <w:cnfStyle w:val="000000000000" w:firstRow="0" w:lastRow="0" w:firstColumn="0" w:lastColumn="0" w:oddVBand="0" w:evenVBand="0" w:oddHBand="0" w:evenHBand="0" w:firstRowFirstColumn="0" w:firstRowLastColumn="0" w:lastRowFirstColumn="0" w:lastRowLastColumn="0"/>
+              <w:rPr>
+                <w:lang w:val="en-GB"/>
+              </w:rPr>
+            </w:pPr>
+            <w:r>
+              <w:rPr>
+                <w:lang w:val="en-GB"/>
+              </w:rPr>
+              <w:t>Movement in cave</w:t>
+            </w:r>
+          </w:p>
+        </w:tc>
+        <w:tc>
+          <w:tcPr>
+            <w:tcW w:w="4956" w:type="dxa"/>
+          </w:tcPr>
+          <w:p>
+            <w:pPr>
+              <w:cnfStyle w:val="000000000000" w:firstRow="0" w:lastRow="0" w:firstColumn="0" w:lastColumn="0" w:oddVBand="0" w:evenVBand="0" w:oddHBand="0" w:evenHBand="0" w:firstRowFirstColumn="0" w:firstRowLastColumn="0" w:lastRowFirstColumn="0" w:lastRowLastColumn="0"/>
+              <w:rPr>
+                <w:lang w:val="en-US"/>
+              </w:rPr>
+            </w:pPr>
+            <w:r>
+              <w:rPr>
+                <w:lang w:val="en-US"/>
+              </w:rPr>
+              <w:t xml:space="preserve">The player can move around freely on areas he is allowed to move on. (functioning colliders) </w:t>
+            </w:r>
+          </w:p>
+        </w:tc>
+      </w:tr>
+      <w:tr>
+        <w:trPr>
+          <w:cnfStyle w:val="000000100000" w:firstRow="0" w:lastRow="0" w:firstColumn="0" w:lastColumn="0" w:oddVBand="0" w:evenVBand="0" w:oddHBand="1" w:evenHBand="0" w:firstRowFirstColumn="0" w:firstRowLastColumn="0" w:lastRowFirstColumn="0" w:lastRowLastColumn="0"/>
+        </w:trPr>
+        <w:tc>
+          <w:tcPr>
+            <w:cnfStyle w:val="001000000000" w:firstRow="0" w:lastRow="0" w:firstColumn="1" w:lastColumn="0" w:oddVBand="0" w:evenVBand="0" w:oddHBand="0" w:evenHBand="0" w:firstRowFirstColumn="0" w:firstRowLastColumn="0" w:lastRowFirstColumn="0" w:lastRowLastColumn="0"/>
+            <w:tcW w:w="988" w:type="dxa"/>
+          </w:tcPr>
+          <w:p>
+            <w:pPr>
+              <w:rPr>
+                <w:lang w:val="en-US"/>
+              </w:rPr>
+            </w:pPr>
+            <w:r>
+              <w:rPr>
+                <w:lang w:val="en-US"/>
+              </w:rPr>
+              <w:t>3</w:t>
+            </w:r>
+          </w:p>
+        </w:tc>
+        <w:tc>
+          <w:tcPr>
+            <w:tcW w:w="3118" w:type="dxa"/>
+          </w:tcPr>
+          <w:p>
+            <w:pPr>
+              <w:cnfStyle w:val="000000100000" w:firstRow="0" w:lastRow="0" w:firstColumn="0" w:lastColumn="0" w:oddVBand="0" w:evenVBand="0" w:oddHBand="1" w:evenHBand="0" w:firstRowFirstColumn="0" w:firstRowLastColumn="0" w:lastRowFirstColumn="0" w:lastRowLastColumn="0"/>
+              <w:rPr>
+                <w:lang w:val="en-GB"/>
+              </w:rPr>
+            </w:pPr>
+            <w:r>
+              <w:rPr>
+                <w:lang w:val="en-GB"/>
+              </w:rPr>
+              <w:t>Fighting enemies</w:t>
+            </w:r>
+          </w:p>
+        </w:tc>
+        <w:tc>
+          <w:tcPr>
+            <w:tcW w:w="4956" w:type="dxa"/>
+          </w:tcPr>
+          <w:p>
+            <w:pPr>
+              <w:cnfStyle w:val="000000100000" w:firstRow="0" w:lastRow="0" w:firstColumn="0" w:lastColumn="0" w:oddVBand="0" w:evenVBand="0" w:oddHBand="1" w:evenHBand="0" w:firstRowFirstColumn="0" w:firstRowLastColumn="0" w:lastRowFirstColumn="0" w:lastRowLastColumn="0"/>
+              <w:rPr>
+                <w:lang w:val="en-US"/>
+              </w:rPr>
+            </w:pPr>
+            <w:r>
+              <w:rPr>
+                <w:lang w:val="en-US"/>
+              </w:rPr>
+              <w:t xml:space="preserve">If the player decides to fight the enemies in the cave, both should get damage when the other hits. </w:t>
+            </w:r>
+          </w:p>
+        </w:tc>
+      </w:tr>
+    </w:tbl>
+    <w:p>
+      <w:pPr>
+        <w:pStyle w:val="berschrift1"/>
+        <w:rPr>
+          <w:lang w:val="en-GB"/>
+        </w:rPr>
+      </w:pPr>
+      <w:r>
+        <w:rPr>
+          <w:lang w:val="en-GB"/>
+        </w:rPr>
+        <w:t>BAS15: Level 1 Clouds</w:t>
+      </w:r>
+    </w:p>
+    <w:tbl>
+      <w:tblPr>
+        <w:tblStyle w:val="Gitternetztabelle4Akzent5"/>
+        <w:tblW w:w="0" w:type="auto"/>
+        <w:tblLook w:val="04A0" w:firstRow="1" w:lastRow="0" w:firstColumn="1" w:lastColumn="0" w:noHBand="0" w:noVBand="1"/>
+      </w:tblPr>
+      <w:tblGrid>
+        <w:gridCol w:w="988"/>
+        <w:gridCol w:w="3118"/>
+        <w:gridCol w:w="4956"/>
+      </w:tblGrid>
+      <w:tr>
+        <w:trPr>
+          <w:cnfStyle w:val="100000000000" w:firstRow="1" w:lastRow="0" w:firstColumn="0" w:lastColumn="0" w:oddVBand="0" w:evenVBand="0" w:oddHBand="0" w:evenHBand="0" w:firstRowFirstColumn="0" w:firstRowLastColumn="0" w:lastRowFirstColumn="0" w:lastRowLastColumn="0"/>
+        </w:trPr>
+        <w:tc>
+          <w:tcPr>
+            <w:cnfStyle w:val="001000000000" w:firstRow="0" w:lastRow="0" w:firstColumn="1" w:lastColumn="0" w:oddVBand="0" w:evenVBand="0" w:oddHBand="0" w:evenHBand="0" w:firstRowFirstColumn="0" w:firstRowLastColumn="0" w:lastRowFirstColumn="0" w:lastRowLastColumn="0"/>
+            <w:tcW w:w="988" w:type="dxa"/>
+          </w:tcPr>
+          <w:p>
+            <w:r>
+              <w:t>#</w:t>
+            </w:r>
+          </w:p>
+        </w:tc>
+        <w:tc>
+          <w:tcPr>
+            <w:tcW w:w="3118" w:type="dxa"/>
+          </w:tcPr>
+          <w:p>
+            <w:pPr>
+              <w:cnfStyle w:val="100000000000" w:firstRow="1" w:lastRow="0" w:firstColumn="0" w:lastColumn="0" w:oddVBand="0" w:evenVBand="0" w:oddHBand="0" w:evenHBand="0" w:firstRowFirstColumn="0" w:firstRowLastColumn="0" w:lastRowFirstColumn="0" w:lastRowLastColumn="0"/>
+            </w:pPr>
+            <w:r>
+              <w:t>STEP</w:t>
+            </w:r>
+          </w:p>
+        </w:tc>
+        <w:tc>
+          <w:tcPr>
+            <w:tcW w:w="4956" w:type="dxa"/>
+          </w:tcPr>
+          <w:p>
+            <w:pPr>
+              <w:cnfStyle w:val="100000000000" w:firstRow="1" w:lastRow="0" w:firstColumn="0" w:lastColumn="0" w:oddVBand="0" w:evenVBand="0" w:oddHBand="0" w:evenHBand="0" w:firstRowFirstColumn="0" w:firstRowLastColumn="0" w:lastRowFirstColumn="0" w:lastRowLastColumn="0"/>
+            </w:pPr>
+            <w:proofErr w:type="spellStart"/>
+            <w:r>
+              <w:t>Expected</w:t>
+            </w:r>
+            <w:proofErr w:type="spellEnd"/>
+            <w:r>
+              <w:t xml:space="preserve"> </w:t>
+            </w:r>
+            <w:proofErr w:type="spellStart"/>
+            <w:r>
+              <w:t>Result</w:t>
+            </w:r>
+            <w:proofErr w:type="spellEnd"/>
+          </w:p>
+        </w:tc>
+      </w:tr>
+      <w:tr>
+        <w:trPr>
+          <w:cnfStyle w:val="000000100000" w:firstRow="0" w:lastRow="0" w:firstColumn="0" w:lastColumn="0" w:oddVBand="0" w:evenVBand="0" w:oddHBand="1" w:evenHBand="0" w:firstRowFirstColumn="0" w:firstRowLastColumn="0" w:lastRowFirstColumn="0" w:lastRowLastColumn="0"/>
+        </w:trPr>
+        <w:tc>
+          <w:tcPr>
+            <w:cnfStyle w:val="001000000000" w:firstRow="0" w:lastRow="0" w:firstColumn="1" w:lastColumn="0" w:oddVBand="0" w:evenVBand="0" w:oddHBand="0" w:evenHBand="0" w:firstRowFirstColumn="0" w:firstRowLastColumn="0" w:lastRowFirstColumn="0" w:lastRowLastColumn="0"/>
+            <w:tcW w:w="988" w:type="dxa"/>
+          </w:tcPr>
+          <w:p>
+            <w:r>
+              <w:t>1</w:t>
+            </w:r>
+          </w:p>
+        </w:tc>
+        <w:tc>
+          <w:tcPr>
+            <w:tcW w:w="3118" w:type="dxa"/>
+          </w:tcPr>
+          <w:p>
+            <w:pPr>
+              <w:cnfStyle w:val="000000100000" w:firstRow="0" w:lastRow="0" w:firstColumn="0" w:lastColumn="0" w:oddVBand="0" w:evenVBand="0" w:oddHBand="1" w:evenHBand="0" w:firstRowFirstColumn="0" w:firstRowLastColumn="0" w:lastRowFirstColumn="0" w:lastRowLastColumn="0"/>
+              <w:rPr>
+                <w:lang w:val="en-GB"/>
+              </w:rPr>
+            </w:pPr>
+            <w:r>
+              <w:rPr>
+                <w:lang w:val="en-GB"/>
+              </w:rPr>
+              <w:t>Initialising Clouds</w:t>
+            </w:r>
+            <w:r>
+              <w:rPr>
+                <w:lang w:val="en-GB"/>
+              </w:rPr>
+              <w:t xml:space="preserve"> </w:t>
+            </w:r>
+          </w:p>
+        </w:tc>
+        <w:tc>
+          <w:tcPr>
+            <w:tcW w:w="4956" w:type="dxa"/>
+          </w:tcPr>
+          <w:p>
+            <w:pPr>
+              <w:cnfStyle w:val="000000100000" w:firstRow="0" w:lastRow="0" w:firstColumn="0" w:lastColumn="0" w:oddVBand="0" w:evenVBand="0" w:oddHBand="1" w:evenHBand="0" w:firstRowFirstColumn="0" w:firstRowLastColumn="0" w:lastRowFirstColumn="0" w:lastRowLastColumn="0"/>
+              <w:rPr>
+                <w:lang w:val="en-US"/>
+              </w:rPr>
+            </w:pPr>
+            <w:r>
+              <w:rPr>
+                <w:lang w:val="en-US"/>
+              </w:rPr>
+              <w:t>All available clouds are imported from the Resources Folder.</w:t>
+            </w:r>
+          </w:p>
+        </w:tc>
+      </w:tr>
+      <w:tr>
+        <w:tc>
+          <w:tcPr>
+            <w:cnfStyle w:val="001000000000" w:firstRow="0" w:lastRow="0" w:firstColumn="1" w:lastColumn="0" w:oddVBand="0" w:evenVBand="0" w:oddHBand="0" w:evenHBand="0" w:firstRowFirstColumn="0" w:firstRowLastColumn="0" w:lastRowFirstColumn="0" w:lastRowLastColumn="0"/>
+            <w:tcW w:w="988" w:type="dxa"/>
+          </w:tcPr>
+          <w:p>
+            <w:pPr>
+              <w:rPr>
+                <w:lang w:val="en-US"/>
+              </w:rPr>
+            </w:pPr>
+            <w:r>
+              <w:rPr>
+                <w:lang w:val="en-US"/>
+              </w:rPr>
+              <w:t>2</w:t>
+            </w:r>
+          </w:p>
+        </w:tc>
+        <w:tc>
+          <w:tcPr>
+            <w:tcW w:w="3118" w:type="dxa"/>
+          </w:tcPr>
+          <w:p>
+            <w:pPr>
+              <w:cnfStyle w:val="000000000000" w:firstRow="0" w:lastRow="0" w:firstColumn="0" w:lastColumn="0" w:oddVBand="0" w:evenVBand="0" w:oddHBand="0" w:evenHBand="0" w:firstRowFirstColumn="0" w:firstRowLastColumn="0" w:lastRowFirstColumn="0" w:lastRowLastColumn="0"/>
+              <w:rPr>
+                <w:lang w:val="en-GB"/>
+              </w:rPr>
+            </w:pPr>
+            <w:r>
+              <w:rPr>
+                <w:lang w:val="en-GB"/>
+              </w:rPr>
+              <w:t>Spawning Clouds</w:t>
+            </w:r>
+          </w:p>
+        </w:tc>
+        <w:tc>
+          <w:tcPr>
+            <w:tcW w:w="4956" w:type="dxa"/>
+          </w:tcPr>
+          <w:p>
+            <w:pPr>
+              <w:cnfStyle w:val="000000000000" w:firstRow="0" w:lastRow="0" w:firstColumn="0" w:lastColumn="0" w:oddVBand="0" w:evenVBand="0" w:oddHBand="0" w:evenHBand="0" w:firstRowFirstColumn="0" w:firstRowLastColumn="0" w:lastRowFirstColumn="0" w:lastRowLastColumn="0"/>
+              <w:rPr>
+                <w:lang w:val="en-US"/>
+              </w:rPr>
+            </w:pPr>
+            <w:r>
+              <w:rPr>
+                <w:lang w:val="en-US"/>
+              </w:rPr>
+              <w:t>Clouds spawn randomly in the Sky, in a certain time interval</w:t>
+            </w:r>
+          </w:p>
+        </w:tc>
+      </w:tr>
+      <w:tr>
+        <w:trPr>
+          <w:cnfStyle w:val="000000100000" w:firstRow="0" w:lastRow="0" w:firstColumn="0" w:lastColumn="0" w:oddVBand="0" w:evenVBand="0" w:oddHBand="1" w:evenHBand="0" w:firstRowFirstColumn="0" w:firstRowLastColumn="0" w:lastRowFirstColumn="0" w:lastRowLastColumn="0"/>
+        </w:trPr>
+        <w:tc>
+          <w:tcPr>
+            <w:cnfStyle w:val="001000000000" w:firstRow="0" w:lastRow="0" w:firstColumn="1" w:lastColumn="0" w:oddVBand="0" w:evenVBand="0" w:oddHBand="0" w:evenHBand="0" w:firstRowFirstColumn="0" w:firstRowLastColumn="0" w:lastRowFirstColumn="0" w:lastRowLastColumn="0"/>
+            <w:tcW w:w="988" w:type="dxa"/>
+          </w:tcPr>
+          <w:p>
+            <w:pPr>
+              <w:rPr>
+                <w:lang w:val="en-US"/>
+              </w:rPr>
+            </w:pPr>
+            <w:r>
+              <w:rPr>
+                <w:lang w:val="en-US"/>
+              </w:rPr>
+              <w:t>3</w:t>
+            </w:r>
+          </w:p>
+        </w:tc>
+        <w:tc>
+          <w:tcPr>
+            <w:tcW w:w="3118" w:type="dxa"/>
+          </w:tcPr>
+          <w:p>
+            <w:pPr>
+              <w:cnfStyle w:val="000000100000" w:firstRow="0" w:lastRow="0" w:firstColumn="0" w:lastColumn="0" w:oddVBand="0" w:evenVBand="0" w:oddHBand="1" w:evenHBand="0" w:firstRowFirstColumn="0" w:firstRowLastColumn="0" w:lastRowFirstColumn="0" w:lastRowLastColumn="0"/>
+              <w:rPr>
+                <w:lang w:val="en-GB"/>
+              </w:rPr>
+            </w:pPr>
+            <w:r>
+              <w:rPr>
+                <w:lang w:val="en-GB"/>
+              </w:rPr>
+              <w:t>Clouds Move sl</w:t>
+            </w:r>
+            <w:bookmarkStart w:id="0" w:name="_GoBack"/>
+            <w:bookmarkEnd w:id="0"/>
+            <w:r>
+              <w:rPr>
+                <w:lang w:val="en-GB"/>
+              </w:rPr>
+              <w:t>owly to the right</w:t>
+            </w:r>
+          </w:p>
+        </w:tc>
+        <w:tc>
+          <w:tcPr>
+            <w:tcW w:w="4956" w:type="dxa"/>
+          </w:tcPr>
+          <w:p>
+            <w:pPr>
+              <w:cnfStyle w:val="000000100000" w:firstRow="0" w:lastRow="0" w:firstColumn="0" w:lastColumn="0" w:oddVBand="0" w:evenVBand="0" w:oddHBand="1" w:evenHBand="0" w:firstRowFirstColumn="0" w:firstRowLastColumn="0" w:lastRowFirstColumn="0" w:lastRowLastColumn="0"/>
+              <w:rPr>
+                <w:lang w:val="en-US"/>
+              </w:rPr>
+            </w:pPr>
+            <w:r>
+              <w:rPr>
+                <w:lang w:val="en-US"/>
+              </w:rPr>
+              <w:t>The spawned clouds move to the right of the level and eventually disappear after they passed a certain position</w:t>
+            </w:r>
+          </w:p>
+        </w:tc>
+      </w:tr>
+    </w:tbl>
+    <w:p>
+      <w:pPr>
+        <w:rPr>
+          <w:lang w:val="en-GB"/>
+        </w:rPr>
+      </w:pPr>
     </w:p>
     <w:sectPr>
       <w:headerReference w:type="default" r:id="rId6"/>

</xml_diff>

<commit_message>
Updated Documents for Release
</commit_message>
<xml_diff>
--- a/10_Testing/TestSpecs.docx
+++ b/10_Testing/TestSpecs.docx
@@ -63,19 +63,9 @@
             <w:pPr>
               <w:cnfStyle w:val="100000000000" w:firstRow="1" w:lastRow="0" w:firstColumn="0" w:lastColumn="0" w:oddVBand="0" w:evenVBand="0" w:oddHBand="0" w:evenHBand="0" w:firstRowFirstColumn="0" w:firstRowLastColumn="0" w:lastRowFirstColumn="0" w:lastRowLastColumn="0"/>
             </w:pPr>
-            <w:proofErr w:type="spellStart"/>
-            <w:r>
-              <w:t>Expected</w:t>
-            </w:r>
-            <w:proofErr w:type="spellEnd"/>
-            <w:r>
-              <w:t xml:space="preserve"> </w:t>
-            </w:r>
-            <w:proofErr w:type="spellStart"/>
-            <w:r>
-              <w:t>Result</w:t>
-            </w:r>
-            <w:proofErr w:type="spellEnd"/>
+            <w:r>
+              <w:t>Expected Result</w:t>
+            </w:r>
           </w:p>
         </w:tc>
       </w:tr>
@@ -115,29 +105,8 @@
             <w:pPr>
               <w:cnfStyle w:val="000000100000" w:firstRow="0" w:lastRow="0" w:firstColumn="0" w:lastColumn="0" w:oddVBand="0" w:evenVBand="0" w:oddHBand="1" w:evenHBand="0" w:firstRowFirstColumn="0" w:firstRowLastColumn="0" w:lastRowFirstColumn="0" w:lastRowLastColumn="0"/>
             </w:pPr>
-            <w:proofErr w:type="spellStart"/>
-            <w:r>
-              <w:t>Creates</w:t>
-            </w:r>
-            <w:proofErr w:type="spellEnd"/>
-            <w:r>
-              <w:t xml:space="preserve"> a </w:t>
-            </w:r>
-            <w:proofErr w:type="spellStart"/>
-            <w:r>
-              <w:t>new</w:t>
-            </w:r>
-            <w:proofErr w:type="spellEnd"/>
-            <w:r>
-              <w:t xml:space="preserve"> </w:t>
-            </w:r>
-            <w:proofErr w:type="spellStart"/>
-            <w:r>
-              <w:t>game</w:t>
-            </w:r>
-            <w:proofErr w:type="spellEnd"/>
-            <w:r>
-              <w:t xml:space="preserve"> </w:t>
+            <w:r>
+              <w:t xml:space="preserve">Creates a new game </w:t>
             </w:r>
           </w:p>
         </w:tc>
@@ -162,11 +131,9 @@
             <w:pPr>
               <w:cnfStyle w:val="000000000000" w:firstRow="0" w:lastRow="0" w:firstColumn="0" w:lastColumn="0" w:oddVBand="0" w:evenVBand="0" w:oddHBand="0" w:evenHBand="0" w:firstRowFirstColumn="0" w:firstRowLastColumn="0" w:lastRowFirstColumn="0" w:lastRowLastColumn="0"/>
             </w:pPr>
-            <w:proofErr w:type="spellStart"/>
             <w:r>
               <w:t>Prologue</w:t>
             </w:r>
-            <w:proofErr w:type="spellEnd"/>
           </w:p>
         </w:tc>
         <w:tc>
@@ -184,21 +151,7 @@
               <w:rPr>
                 <w:lang w:val="en-US"/>
               </w:rPr>
-              <w:t xml:space="preserve">The characters are displayed and a </w:t>
-            </w:r>
-            <w:proofErr w:type="spellStart"/>
-            <w:r>
-              <w:rPr>
-                <w:lang w:val="en-US"/>
-              </w:rPr>
-              <w:t>cutscene</w:t>
-            </w:r>
-            <w:proofErr w:type="spellEnd"/>
-            <w:r>
-              <w:rPr>
-                <w:lang w:val="en-US"/>
-              </w:rPr>
-              <w:t xml:space="preserve"> starts</w:t>
+              <w:t>The characters are displayed and a cutscene starts</w:t>
             </w:r>
           </w:p>
         </w:tc>
@@ -319,21 +272,7 @@
               <w:rPr>
                 <w:lang w:val="en-US"/>
               </w:rPr>
-              <w:t xml:space="preserve">After the last dialogue box was displayed the main character automatically proceeds to leave the hut. </w:t>
-            </w:r>
-            <w:proofErr w:type="spellStart"/>
-            <w:r>
-              <w:rPr>
-                <w:lang w:val="en-US"/>
-              </w:rPr>
-              <w:t>Cutscene</w:t>
-            </w:r>
-            <w:proofErr w:type="spellEnd"/>
-            <w:r>
-              <w:rPr>
-                <w:lang w:val="en-US"/>
-              </w:rPr>
-              <w:t xml:space="preserve"> ends with the logo displayed.</w:t>
+              <w:t>After the last dialogue box was displayed the main character automatically proceeds to leave the hut. Cutscene ends with the logo displayed.</w:t>
             </w:r>
           </w:p>
         </w:tc>
@@ -585,21 +524,7 @@
               <w:rPr>
                 <w:lang w:val="en-US"/>
               </w:rPr>
-              <w:t xml:space="preserve"> behind or </w:t>
-            </w:r>
-            <w:proofErr w:type="spellStart"/>
-            <w:r>
-              <w:rPr>
-                <w:lang w:val="en-US"/>
-              </w:rPr>
-              <w:t>infront</w:t>
-            </w:r>
-            <w:proofErr w:type="spellEnd"/>
-            <w:r>
-              <w:rPr>
-                <w:lang w:val="en-US"/>
-              </w:rPr>
-              <w:t xml:space="preserve"> of the character</w:t>
+              <w:t xml:space="preserve"> behind or infront of the character</w:t>
             </w:r>
           </w:p>
         </w:tc>
@@ -2684,16 +2609,8 @@
               <w:rPr>
                 <w:lang w:val="en-US"/>
               </w:rPr>
-              <w:t xml:space="preserve">Intro </w:t>
-            </w:r>
-            <w:proofErr w:type="spellStart"/>
-            <w:r>
-              <w:rPr>
-                <w:lang w:val="en-US"/>
-              </w:rPr>
-              <w:t>Cutscene</w:t>
-            </w:r>
-            <w:proofErr w:type="spellEnd"/>
+              <w:t>Intro Cutscene</w:t>
+            </w:r>
           </w:p>
         </w:tc>
         <w:tc>
@@ -3032,16 +2949,8 @@
               <w:rPr>
                 <w:lang w:val="en-US"/>
               </w:rPr>
-              <w:t xml:space="preserve">Final </w:t>
-            </w:r>
-            <w:proofErr w:type="spellStart"/>
-            <w:r>
-              <w:rPr>
-                <w:lang w:val="en-US"/>
-              </w:rPr>
-              <w:t>Cutscene</w:t>
-            </w:r>
-            <w:proofErr w:type="spellEnd"/>
+              <w:t>Final Cutscene</w:t>
+            </w:r>
           </w:p>
         </w:tc>
         <w:tc>
@@ -3059,21 +2968,7 @@
               <w:rPr>
                 <w:lang w:val="en-US"/>
               </w:rPr>
-              <w:t xml:space="preserve">A </w:t>
-            </w:r>
-            <w:proofErr w:type="spellStart"/>
-            <w:r>
-              <w:rPr>
-                <w:lang w:val="en-US"/>
-              </w:rPr>
-              <w:t>cutscene</w:t>
-            </w:r>
-            <w:proofErr w:type="spellEnd"/>
-            <w:r>
-              <w:rPr>
-                <w:lang w:val="en-US"/>
-              </w:rPr>
-              <w:t xml:space="preserve"> plays showing what happens to the defeated Adve</w:t>
+              <w:t>A cutscene plays showing what happens to the defeated Adve</w:t>
             </w:r>
             <w:r>
               <w:rPr>
@@ -3338,16 +3233,8 @@
               <w:rPr>
                 <w:lang w:val="en-US"/>
               </w:rPr>
-              <w:t xml:space="preserve">Old Lady </w:t>
-            </w:r>
-            <w:proofErr w:type="spellStart"/>
-            <w:r>
-              <w:rPr>
-                <w:lang w:val="en-US"/>
-              </w:rPr>
-              <w:t>Cutscene</w:t>
-            </w:r>
-            <w:proofErr w:type="spellEnd"/>
+              <w:t>Old Lady Cutscene</w:t>
+            </w:r>
           </w:p>
         </w:tc>
         <w:tc>
@@ -3445,19 +3332,9 @@
             <w:pPr>
               <w:cnfStyle w:val="100000000000" w:firstRow="1" w:lastRow="0" w:firstColumn="0" w:lastColumn="0" w:oddVBand="0" w:evenVBand="0" w:oddHBand="0" w:evenHBand="0" w:firstRowFirstColumn="0" w:firstRowLastColumn="0" w:lastRowFirstColumn="0" w:lastRowLastColumn="0"/>
             </w:pPr>
-            <w:proofErr w:type="spellStart"/>
-            <w:r>
-              <w:t>Expected</w:t>
-            </w:r>
-            <w:proofErr w:type="spellEnd"/>
-            <w:r>
-              <w:t xml:space="preserve"> </w:t>
-            </w:r>
-            <w:proofErr w:type="spellStart"/>
-            <w:r>
-              <w:t>Result</w:t>
-            </w:r>
-            <w:proofErr w:type="spellEnd"/>
+            <w:r>
+              <w:t>Expected Result</w:t>
+            </w:r>
           </w:p>
         </w:tc>
       </w:tr>
@@ -3762,19 +3639,9 @@
             <w:pPr>
               <w:cnfStyle w:val="100000000000" w:firstRow="1" w:lastRow="0" w:firstColumn="0" w:lastColumn="0" w:oddVBand="0" w:evenVBand="0" w:oddHBand="0" w:evenHBand="0" w:firstRowFirstColumn="0" w:firstRowLastColumn="0" w:lastRowFirstColumn="0" w:lastRowLastColumn="0"/>
             </w:pPr>
-            <w:proofErr w:type="spellStart"/>
-            <w:r>
-              <w:t>Expected</w:t>
-            </w:r>
-            <w:proofErr w:type="spellEnd"/>
-            <w:r>
-              <w:t xml:space="preserve"> </w:t>
-            </w:r>
-            <w:proofErr w:type="spellStart"/>
-            <w:r>
-              <w:t>Result</w:t>
-            </w:r>
-            <w:proofErr w:type="spellEnd"/>
+            <w:r>
+              <w:t>Expected Result</w:t>
+            </w:r>
           </w:p>
         </w:tc>
       </w:tr>
@@ -4011,8 +3878,1570 @@
           <w:lang w:val="en-US"/>
         </w:rPr>
       </w:pPr>
-      <w:bookmarkStart w:id="0" w:name="_GoBack"/>
-      <w:bookmarkEnd w:id="0"/>
+    </w:p>
+    <w:p>
+      <w:pPr>
+        <w:pStyle w:val="berschrift1"/>
+        <w:rPr>
+          <w:lang w:val="en-US"/>
+        </w:rPr>
+      </w:pPr>
+    </w:p>
+    <w:p>
+      <w:pPr>
+        <w:rPr>
+          <w:lang w:val="en-US"/>
+        </w:rPr>
+      </w:pPr>
+    </w:p>
+    <w:p>
+      <w:pPr>
+        <w:rPr>
+          <w:lang w:val="en-US"/>
+        </w:rPr>
+      </w:pPr>
+    </w:p>
+    <w:p>
+      <w:pPr>
+        <w:pStyle w:val="berschrift1"/>
+        <w:rPr>
+          <w:lang w:val="en-US"/>
+        </w:rPr>
+      </w:pPr>
+      <w:r>
+        <w:rPr>
+          <w:lang w:val="en-US"/>
+        </w:rPr>
+        <w:lastRenderedPageBreak/>
+        <w:t xml:space="preserve">BAS13: Level 1 Cave Vanishing </w:t>
+      </w:r>
+    </w:p>
+    <w:tbl>
+      <w:tblPr>
+        <w:tblStyle w:val="Gitternetztabelle4Akzent5"/>
+        <w:tblW w:w="0" w:type="auto"/>
+        <w:tblLook w:val="04A0" w:firstRow="1" w:lastRow="0" w:firstColumn="1" w:lastColumn="0" w:noHBand="0" w:noVBand="1"/>
+      </w:tblPr>
+      <w:tblGrid>
+        <w:gridCol w:w="988"/>
+        <w:gridCol w:w="3118"/>
+        <w:gridCol w:w="4956"/>
+      </w:tblGrid>
+      <w:tr>
+        <w:trPr>
+          <w:cnfStyle w:val="100000000000" w:firstRow="1" w:lastRow="0" w:firstColumn="0" w:lastColumn="0" w:oddVBand="0" w:evenVBand="0" w:oddHBand="0" w:evenHBand="0" w:firstRowFirstColumn="0" w:firstRowLastColumn="0" w:lastRowFirstColumn="0" w:lastRowLastColumn="0"/>
+        </w:trPr>
+        <w:tc>
+          <w:tcPr>
+            <w:cnfStyle w:val="001000000000" w:firstRow="0" w:lastRow="0" w:firstColumn="1" w:lastColumn="0" w:oddVBand="0" w:evenVBand="0" w:oddHBand="0" w:evenHBand="0" w:firstRowFirstColumn="0" w:firstRowLastColumn="0" w:lastRowFirstColumn="0" w:lastRowLastColumn="0"/>
+            <w:tcW w:w="988" w:type="dxa"/>
+          </w:tcPr>
+          <w:p>
+            <w:r>
+              <w:t>#</w:t>
+            </w:r>
+          </w:p>
+        </w:tc>
+        <w:tc>
+          <w:tcPr>
+            <w:tcW w:w="3118" w:type="dxa"/>
+          </w:tcPr>
+          <w:p>
+            <w:pPr>
+              <w:cnfStyle w:val="100000000000" w:firstRow="1" w:lastRow="0" w:firstColumn="0" w:lastColumn="0" w:oddVBand="0" w:evenVBand="0" w:oddHBand="0" w:evenHBand="0" w:firstRowFirstColumn="0" w:firstRowLastColumn="0" w:lastRowFirstColumn="0" w:lastRowLastColumn="0"/>
+            </w:pPr>
+            <w:r>
+              <w:t>STEP</w:t>
+            </w:r>
+          </w:p>
+        </w:tc>
+        <w:tc>
+          <w:tcPr>
+            <w:tcW w:w="4956" w:type="dxa"/>
+          </w:tcPr>
+          <w:p>
+            <w:pPr>
+              <w:cnfStyle w:val="100000000000" w:firstRow="1" w:lastRow="0" w:firstColumn="0" w:lastColumn="0" w:oddVBand="0" w:evenVBand="0" w:oddHBand="0" w:evenHBand="0" w:firstRowFirstColumn="0" w:firstRowLastColumn="0" w:lastRowFirstColumn="0" w:lastRowLastColumn="0"/>
+            </w:pPr>
+            <w:r>
+              <w:t>Expected Result</w:t>
+            </w:r>
+          </w:p>
+        </w:tc>
+      </w:tr>
+      <w:tr>
+        <w:trPr>
+          <w:cnfStyle w:val="000000100000" w:firstRow="0" w:lastRow="0" w:firstColumn="0" w:lastColumn="0" w:oddVBand="0" w:evenVBand="0" w:oddHBand="1" w:evenHBand="0" w:firstRowFirstColumn="0" w:firstRowLastColumn="0" w:lastRowFirstColumn="0" w:lastRowLastColumn="0"/>
+        </w:trPr>
+        <w:tc>
+          <w:tcPr>
+            <w:cnfStyle w:val="001000000000" w:firstRow="0" w:lastRow="0" w:firstColumn="1" w:lastColumn="0" w:oddVBand="0" w:evenVBand="0" w:oddHBand="0" w:evenHBand="0" w:firstRowFirstColumn="0" w:firstRowLastColumn="0" w:lastRowFirstColumn="0" w:lastRowLastColumn="0"/>
+            <w:tcW w:w="988" w:type="dxa"/>
+          </w:tcPr>
+          <w:p>
+            <w:r>
+              <w:t>1</w:t>
+            </w:r>
+          </w:p>
+        </w:tc>
+        <w:tc>
+          <w:tcPr>
+            <w:tcW w:w="3118" w:type="dxa"/>
+          </w:tcPr>
+          <w:p>
+            <w:pPr>
+              <w:cnfStyle w:val="000000100000" w:firstRow="0" w:lastRow="0" w:firstColumn="0" w:lastColumn="0" w:oddVBand="0" w:evenVBand="0" w:oddHBand="1" w:evenHBand="0" w:firstRowFirstColumn="0" w:firstRowLastColumn="0" w:lastRowFirstColumn="0" w:lastRowLastColumn="0"/>
+              <w:rPr>
+                <w:lang w:val="en-GB"/>
+              </w:rPr>
+            </w:pPr>
+            <w:r>
+              <w:rPr>
+                <w:lang w:val="en-GB"/>
+              </w:rPr>
+              <w:t>Approaching cave</w:t>
+            </w:r>
+            <w:r>
+              <w:rPr>
+                <w:lang w:val="en-GB"/>
+              </w:rPr>
+              <w:t xml:space="preserve"> </w:t>
+            </w:r>
+          </w:p>
+        </w:tc>
+        <w:tc>
+          <w:tcPr>
+            <w:tcW w:w="4956" w:type="dxa"/>
+          </w:tcPr>
+          <w:p>
+            <w:pPr>
+              <w:cnfStyle w:val="000000100000" w:firstRow="0" w:lastRow="0" w:firstColumn="0" w:lastColumn="0" w:oddVBand="0" w:evenVBand="0" w:oddHBand="1" w:evenHBand="0" w:firstRowFirstColumn="0" w:firstRowLastColumn="0" w:lastRowFirstColumn="0" w:lastRowLastColumn="0"/>
+              <w:rPr>
+                <w:lang w:val="en-US"/>
+              </w:rPr>
+            </w:pPr>
+            <w:r>
+              <w:rPr>
+                <w:lang w:val="en-US"/>
+              </w:rPr>
+              <w:t>Player approaches hill with the cave</w:t>
+            </w:r>
+            <w:r>
+              <w:rPr>
+                <w:lang w:val="en-US"/>
+              </w:rPr>
+              <w:t>.</w:t>
+            </w:r>
+          </w:p>
+        </w:tc>
+      </w:tr>
+      <w:tr>
+        <w:tc>
+          <w:tcPr>
+            <w:cnfStyle w:val="001000000000" w:firstRow="0" w:lastRow="0" w:firstColumn="1" w:lastColumn="0" w:oddVBand="0" w:evenVBand="0" w:oddHBand="0" w:evenHBand="0" w:firstRowFirstColumn="0" w:firstRowLastColumn="0" w:lastRowFirstColumn="0" w:lastRowLastColumn="0"/>
+            <w:tcW w:w="988" w:type="dxa"/>
+          </w:tcPr>
+          <w:p>
+            <w:r>
+              <w:t>2</w:t>
+            </w:r>
+          </w:p>
+        </w:tc>
+        <w:tc>
+          <w:tcPr>
+            <w:tcW w:w="3118" w:type="dxa"/>
+          </w:tcPr>
+          <w:p>
+            <w:pPr>
+              <w:cnfStyle w:val="000000000000" w:firstRow="0" w:lastRow="0" w:firstColumn="0" w:lastColumn="0" w:oddVBand="0" w:evenVBand="0" w:oddHBand="0" w:evenHBand="0" w:firstRowFirstColumn="0" w:firstRowLastColumn="0" w:lastRowFirstColumn="0" w:lastRowLastColumn="0"/>
+              <w:rPr>
+                <w:lang w:val="en-GB"/>
+              </w:rPr>
+            </w:pPr>
+            <w:r>
+              <w:rPr>
+                <w:lang w:val="en-GB"/>
+              </w:rPr>
+              <w:t>Reaching hill radius</w:t>
+            </w:r>
+          </w:p>
+        </w:tc>
+        <w:tc>
+          <w:tcPr>
+            <w:tcW w:w="4956" w:type="dxa"/>
+          </w:tcPr>
+          <w:p>
+            <w:pPr>
+              <w:cnfStyle w:val="000000000000" w:firstRow="0" w:lastRow="0" w:firstColumn="0" w:lastColumn="0" w:oddVBand="0" w:evenVBand="0" w:oddHBand="0" w:evenHBand="0" w:firstRowFirstColumn="0" w:firstRowLastColumn="0" w:lastRowFirstColumn="0" w:lastRowLastColumn="0"/>
+              <w:rPr>
+                <w:lang w:val="en-US"/>
+              </w:rPr>
+            </w:pPr>
+            <w:r>
+              <w:rPr>
+                <w:lang w:val="en-US"/>
+              </w:rPr>
+              <w:t xml:space="preserve">If player is within a certain radius the hill “vanishes” and a cave is shown. If the player leaves the radius again, the hill is shown without the cave. </w:t>
+            </w:r>
+          </w:p>
+        </w:tc>
+      </w:tr>
+      <w:tr>
+        <w:trPr>
+          <w:cnfStyle w:val="000000100000" w:firstRow="0" w:lastRow="0" w:firstColumn="0" w:lastColumn="0" w:oddVBand="0" w:evenVBand="0" w:oddHBand="1" w:evenHBand="0" w:firstRowFirstColumn="0" w:firstRowLastColumn="0" w:lastRowFirstColumn="0" w:lastRowLastColumn="0"/>
+        </w:trPr>
+        <w:tc>
+          <w:tcPr>
+            <w:cnfStyle w:val="001000000000" w:firstRow="0" w:lastRow="0" w:firstColumn="1" w:lastColumn="0" w:oddVBand="0" w:evenVBand="0" w:oddHBand="0" w:evenHBand="0" w:firstRowFirstColumn="0" w:firstRowLastColumn="0" w:lastRowFirstColumn="0" w:lastRowLastColumn="0"/>
+            <w:tcW w:w="988" w:type="dxa"/>
+          </w:tcPr>
+          <w:p>
+            <w:pPr>
+              <w:rPr>
+                <w:lang w:val="en-US"/>
+              </w:rPr>
+            </w:pPr>
+            <w:r>
+              <w:rPr>
+                <w:lang w:val="en-US"/>
+              </w:rPr>
+              <w:t>3</w:t>
+            </w:r>
+          </w:p>
+        </w:tc>
+        <w:tc>
+          <w:tcPr>
+            <w:tcW w:w="3118" w:type="dxa"/>
+          </w:tcPr>
+          <w:p>
+            <w:pPr>
+              <w:cnfStyle w:val="000000100000" w:firstRow="0" w:lastRow="0" w:firstColumn="0" w:lastColumn="0" w:oddVBand="0" w:evenVBand="0" w:oddHBand="1" w:evenHBand="0" w:firstRowFirstColumn="0" w:firstRowLastColumn="0" w:lastRowFirstColumn="0" w:lastRowLastColumn="0"/>
+              <w:rPr>
+                <w:lang w:val="en-GB"/>
+              </w:rPr>
+            </w:pPr>
+            <w:r>
+              <w:rPr>
+                <w:lang w:val="en-GB"/>
+              </w:rPr>
+              <w:t>Movement on hill</w:t>
+            </w:r>
+          </w:p>
+        </w:tc>
+        <w:tc>
+          <w:tcPr>
+            <w:tcW w:w="4956" w:type="dxa"/>
+          </w:tcPr>
+          <w:p>
+            <w:pPr>
+              <w:cnfStyle w:val="000000100000" w:firstRow="0" w:lastRow="0" w:firstColumn="0" w:lastColumn="0" w:oddVBand="0" w:evenVBand="0" w:oddHBand="1" w:evenHBand="0" w:firstRowFirstColumn="0" w:firstRowLastColumn="0" w:lastRowFirstColumn="0" w:lastRowLastColumn="0"/>
+              <w:rPr>
+                <w:lang w:val="en-US"/>
+              </w:rPr>
+            </w:pPr>
+            <w:r>
+              <w:rPr>
+                <w:lang w:val="en-US"/>
+              </w:rPr>
+              <w:t>The player is able to step onto the hill surface and walk on it</w:t>
+            </w:r>
+          </w:p>
+        </w:tc>
+      </w:tr>
+    </w:tbl>
+    <w:p>
+      <w:pPr>
+        <w:rPr>
+          <w:lang w:val="en-US"/>
+        </w:rPr>
+      </w:pPr>
+    </w:p>
+    <w:p>
+      <w:pPr>
+        <w:pStyle w:val="berschrift1"/>
+        <w:rPr>
+          <w:lang w:val="en-US"/>
+        </w:rPr>
+      </w:pPr>
+      <w:r>
+        <w:rPr>
+          <w:lang w:val="en-US"/>
+        </w:rPr>
+        <w:t>BAS14: Level 1 Cave</w:t>
+      </w:r>
+    </w:p>
+    <w:tbl>
+      <w:tblPr>
+        <w:tblStyle w:val="Gitternetztabelle4Akzent5"/>
+        <w:tblW w:w="0" w:type="auto"/>
+        <w:tblLook w:val="04A0" w:firstRow="1" w:lastRow="0" w:firstColumn="1" w:lastColumn="0" w:noHBand="0" w:noVBand="1"/>
+      </w:tblPr>
+      <w:tblGrid>
+        <w:gridCol w:w="988"/>
+        <w:gridCol w:w="3118"/>
+        <w:gridCol w:w="4956"/>
+      </w:tblGrid>
+      <w:tr>
+        <w:trPr>
+          <w:cnfStyle w:val="100000000000" w:firstRow="1" w:lastRow="0" w:firstColumn="0" w:lastColumn="0" w:oddVBand="0" w:evenVBand="0" w:oddHBand="0" w:evenHBand="0" w:firstRowFirstColumn="0" w:firstRowLastColumn="0" w:lastRowFirstColumn="0" w:lastRowLastColumn="0"/>
+        </w:trPr>
+        <w:tc>
+          <w:tcPr>
+            <w:cnfStyle w:val="001000000000" w:firstRow="0" w:lastRow="0" w:firstColumn="1" w:lastColumn="0" w:oddVBand="0" w:evenVBand="0" w:oddHBand="0" w:evenHBand="0" w:firstRowFirstColumn="0" w:firstRowLastColumn="0" w:lastRowFirstColumn="0" w:lastRowLastColumn="0"/>
+            <w:tcW w:w="988" w:type="dxa"/>
+          </w:tcPr>
+          <w:p>
+            <w:r>
+              <w:t>#</w:t>
+            </w:r>
+          </w:p>
+        </w:tc>
+        <w:tc>
+          <w:tcPr>
+            <w:tcW w:w="3118" w:type="dxa"/>
+          </w:tcPr>
+          <w:p>
+            <w:pPr>
+              <w:cnfStyle w:val="100000000000" w:firstRow="1" w:lastRow="0" w:firstColumn="0" w:lastColumn="0" w:oddVBand="0" w:evenVBand="0" w:oddHBand="0" w:evenHBand="0" w:firstRowFirstColumn="0" w:firstRowLastColumn="0" w:lastRowFirstColumn="0" w:lastRowLastColumn="0"/>
+            </w:pPr>
+            <w:r>
+              <w:t>STEP</w:t>
+            </w:r>
+          </w:p>
+        </w:tc>
+        <w:tc>
+          <w:tcPr>
+            <w:tcW w:w="4956" w:type="dxa"/>
+          </w:tcPr>
+          <w:p>
+            <w:pPr>
+              <w:cnfStyle w:val="100000000000" w:firstRow="1" w:lastRow="0" w:firstColumn="0" w:lastColumn="0" w:oddVBand="0" w:evenVBand="0" w:oddHBand="0" w:evenHBand="0" w:firstRowFirstColumn="0" w:firstRowLastColumn="0" w:lastRowFirstColumn="0" w:lastRowLastColumn="0"/>
+            </w:pPr>
+            <w:r>
+              <w:t>Expected Result</w:t>
+            </w:r>
+          </w:p>
+        </w:tc>
+      </w:tr>
+      <w:tr>
+        <w:trPr>
+          <w:cnfStyle w:val="000000100000" w:firstRow="0" w:lastRow="0" w:firstColumn="0" w:lastColumn="0" w:oddVBand="0" w:evenVBand="0" w:oddHBand="1" w:evenHBand="0" w:firstRowFirstColumn="0" w:firstRowLastColumn="0" w:lastRowFirstColumn="0" w:lastRowLastColumn="0"/>
+        </w:trPr>
+        <w:tc>
+          <w:tcPr>
+            <w:cnfStyle w:val="001000000000" w:firstRow="0" w:lastRow="0" w:firstColumn="1" w:lastColumn="0" w:oddVBand="0" w:evenVBand="0" w:oddHBand="0" w:evenHBand="0" w:firstRowFirstColumn="0" w:firstRowLastColumn="0" w:lastRowFirstColumn="0" w:lastRowLastColumn="0"/>
+            <w:tcW w:w="988" w:type="dxa"/>
+          </w:tcPr>
+          <w:p>
+            <w:r>
+              <w:t>1</w:t>
+            </w:r>
+          </w:p>
+        </w:tc>
+        <w:tc>
+          <w:tcPr>
+            <w:tcW w:w="3118" w:type="dxa"/>
+          </w:tcPr>
+          <w:p>
+            <w:pPr>
+              <w:cnfStyle w:val="000000100000" w:firstRow="0" w:lastRow="0" w:firstColumn="0" w:lastColumn="0" w:oddVBand="0" w:evenVBand="0" w:oddHBand="1" w:evenHBand="0" w:firstRowFirstColumn="0" w:firstRowLastColumn="0" w:lastRowFirstColumn="0" w:lastRowLastColumn="0"/>
+              <w:rPr>
+                <w:lang w:val="en-GB"/>
+              </w:rPr>
+            </w:pPr>
+            <w:r>
+              <w:rPr>
+                <w:lang w:val="en-GB"/>
+              </w:rPr>
+              <w:t>Entering cave</w:t>
+            </w:r>
+            <w:r>
+              <w:rPr>
+                <w:lang w:val="en-GB"/>
+              </w:rPr>
+              <w:t xml:space="preserve"> </w:t>
+            </w:r>
+          </w:p>
+        </w:tc>
+        <w:tc>
+          <w:tcPr>
+            <w:tcW w:w="4956" w:type="dxa"/>
+          </w:tcPr>
+          <w:p>
+            <w:pPr>
+              <w:cnfStyle w:val="000000100000" w:firstRow="0" w:lastRow="0" w:firstColumn="0" w:lastColumn="0" w:oddVBand="0" w:evenVBand="0" w:oddHBand="1" w:evenHBand="0" w:firstRowFirstColumn="0" w:firstRowLastColumn="0" w:lastRowFirstColumn="0" w:lastRowLastColumn="0"/>
+              <w:rPr>
+                <w:lang w:val="en-US"/>
+              </w:rPr>
+            </w:pPr>
+            <w:r>
+              <w:rPr>
+                <w:lang w:val="en-US"/>
+              </w:rPr>
+              <w:t xml:space="preserve">Player is able to enter the cave entrance and reappears in the cave below. </w:t>
+            </w:r>
+          </w:p>
+        </w:tc>
+      </w:tr>
+      <w:tr>
+        <w:tc>
+          <w:tcPr>
+            <w:cnfStyle w:val="001000000000" w:firstRow="0" w:lastRow="0" w:firstColumn="1" w:lastColumn="0" w:oddVBand="0" w:evenVBand="0" w:oddHBand="0" w:evenHBand="0" w:firstRowFirstColumn="0" w:firstRowLastColumn="0" w:lastRowFirstColumn="0" w:lastRowLastColumn="0"/>
+            <w:tcW w:w="988" w:type="dxa"/>
+          </w:tcPr>
+          <w:p>
+            <w:pPr>
+              <w:rPr>
+                <w:lang w:val="en-US"/>
+              </w:rPr>
+            </w:pPr>
+            <w:r>
+              <w:rPr>
+                <w:lang w:val="en-US"/>
+              </w:rPr>
+              <w:t>2</w:t>
+            </w:r>
+          </w:p>
+        </w:tc>
+        <w:tc>
+          <w:tcPr>
+            <w:tcW w:w="3118" w:type="dxa"/>
+          </w:tcPr>
+          <w:p>
+            <w:pPr>
+              <w:cnfStyle w:val="000000000000" w:firstRow="0" w:lastRow="0" w:firstColumn="0" w:lastColumn="0" w:oddVBand="0" w:evenVBand="0" w:oddHBand="0" w:evenHBand="0" w:firstRowFirstColumn="0" w:firstRowLastColumn="0" w:lastRowFirstColumn="0" w:lastRowLastColumn="0"/>
+              <w:rPr>
+                <w:lang w:val="en-GB"/>
+              </w:rPr>
+            </w:pPr>
+            <w:r>
+              <w:rPr>
+                <w:lang w:val="en-GB"/>
+              </w:rPr>
+              <w:t>Movement in cave</w:t>
+            </w:r>
+          </w:p>
+        </w:tc>
+        <w:tc>
+          <w:tcPr>
+            <w:tcW w:w="4956" w:type="dxa"/>
+          </w:tcPr>
+          <w:p>
+            <w:pPr>
+              <w:cnfStyle w:val="000000000000" w:firstRow="0" w:lastRow="0" w:firstColumn="0" w:lastColumn="0" w:oddVBand="0" w:evenVBand="0" w:oddHBand="0" w:evenHBand="0" w:firstRowFirstColumn="0" w:firstRowLastColumn="0" w:lastRowFirstColumn="0" w:lastRowLastColumn="0"/>
+              <w:rPr>
+                <w:lang w:val="en-US"/>
+              </w:rPr>
+            </w:pPr>
+            <w:r>
+              <w:rPr>
+                <w:lang w:val="en-US"/>
+              </w:rPr>
+              <w:t xml:space="preserve">The player can move around freely on areas he is allowed to move on. (functioning colliders) </w:t>
+            </w:r>
+          </w:p>
+        </w:tc>
+      </w:tr>
+      <w:tr>
+        <w:trPr>
+          <w:cnfStyle w:val="000000100000" w:firstRow="0" w:lastRow="0" w:firstColumn="0" w:lastColumn="0" w:oddVBand="0" w:evenVBand="0" w:oddHBand="1" w:evenHBand="0" w:firstRowFirstColumn="0" w:firstRowLastColumn="0" w:lastRowFirstColumn="0" w:lastRowLastColumn="0"/>
+        </w:trPr>
+        <w:tc>
+          <w:tcPr>
+            <w:cnfStyle w:val="001000000000" w:firstRow="0" w:lastRow="0" w:firstColumn="1" w:lastColumn="0" w:oddVBand="0" w:evenVBand="0" w:oddHBand="0" w:evenHBand="0" w:firstRowFirstColumn="0" w:firstRowLastColumn="0" w:lastRowFirstColumn="0" w:lastRowLastColumn="0"/>
+            <w:tcW w:w="988" w:type="dxa"/>
+          </w:tcPr>
+          <w:p>
+            <w:pPr>
+              <w:rPr>
+                <w:lang w:val="en-US"/>
+              </w:rPr>
+            </w:pPr>
+            <w:r>
+              <w:rPr>
+                <w:lang w:val="en-US"/>
+              </w:rPr>
+              <w:t>3</w:t>
+            </w:r>
+          </w:p>
+        </w:tc>
+        <w:tc>
+          <w:tcPr>
+            <w:tcW w:w="3118" w:type="dxa"/>
+          </w:tcPr>
+          <w:p>
+            <w:pPr>
+              <w:cnfStyle w:val="000000100000" w:firstRow="0" w:lastRow="0" w:firstColumn="0" w:lastColumn="0" w:oddVBand="0" w:evenVBand="0" w:oddHBand="1" w:evenHBand="0" w:firstRowFirstColumn="0" w:firstRowLastColumn="0" w:lastRowFirstColumn="0" w:lastRowLastColumn="0"/>
+              <w:rPr>
+                <w:lang w:val="en-GB"/>
+              </w:rPr>
+            </w:pPr>
+            <w:r>
+              <w:rPr>
+                <w:lang w:val="en-GB"/>
+              </w:rPr>
+              <w:t>Fighting enemies</w:t>
+            </w:r>
+          </w:p>
+        </w:tc>
+        <w:tc>
+          <w:tcPr>
+            <w:tcW w:w="4956" w:type="dxa"/>
+          </w:tcPr>
+          <w:p>
+            <w:pPr>
+              <w:cnfStyle w:val="000000100000" w:firstRow="0" w:lastRow="0" w:firstColumn="0" w:lastColumn="0" w:oddVBand="0" w:evenVBand="0" w:oddHBand="1" w:evenHBand="0" w:firstRowFirstColumn="0" w:firstRowLastColumn="0" w:lastRowFirstColumn="0" w:lastRowLastColumn="0"/>
+              <w:rPr>
+                <w:lang w:val="en-US"/>
+              </w:rPr>
+            </w:pPr>
+            <w:r>
+              <w:rPr>
+                <w:lang w:val="en-US"/>
+              </w:rPr>
+              <w:t xml:space="preserve">If the player decides to fight the enemies in the cave, both should get damage when the other hits. </w:t>
+            </w:r>
+          </w:p>
+        </w:tc>
+      </w:tr>
+    </w:tbl>
+    <w:p>
+      <w:pPr>
+        <w:pStyle w:val="berschrift1"/>
+        <w:rPr>
+          <w:lang w:val="en-GB"/>
+        </w:rPr>
+      </w:pPr>
+      <w:r>
+        <w:rPr>
+          <w:lang w:val="en-GB"/>
+        </w:rPr>
+        <w:t>BAS15: Level 1 Clouds</w:t>
+      </w:r>
+    </w:p>
+    <w:tbl>
+      <w:tblPr>
+        <w:tblStyle w:val="Gitternetztabelle4Akzent5"/>
+        <w:tblW w:w="0" w:type="auto"/>
+        <w:tblLook w:val="04A0" w:firstRow="1" w:lastRow="0" w:firstColumn="1" w:lastColumn="0" w:noHBand="0" w:noVBand="1"/>
+      </w:tblPr>
+      <w:tblGrid>
+        <w:gridCol w:w="988"/>
+        <w:gridCol w:w="3118"/>
+        <w:gridCol w:w="4956"/>
+      </w:tblGrid>
+      <w:tr>
+        <w:trPr>
+          <w:cnfStyle w:val="100000000000" w:firstRow="1" w:lastRow="0" w:firstColumn="0" w:lastColumn="0" w:oddVBand="0" w:evenVBand="0" w:oddHBand="0" w:evenHBand="0" w:firstRowFirstColumn="0" w:firstRowLastColumn="0" w:lastRowFirstColumn="0" w:lastRowLastColumn="0"/>
+        </w:trPr>
+        <w:tc>
+          <w:tcPr>
+            <w:cnfStyle w:val="001000000000" w:firstRow="0" w:lastRow="0" w:firstColumn="1" w:lastColumn="0" w:oddVBand="0" w:evenVBand="0" w:oddHBand="0" w:evenHBand="0" w:firstRowFirstColumn="0" w:firstRowLastColumn="0" w:lastRowFirstColumn="0" w:lastRowLastColumn="0"/>
+            <w:tcW w:w="988" w:type="dxa"/>
+          </w:tcPr>
+          <w:p>
+            <w:r>
+              <w:t>#</w:t>
+            </w:r>
+          </w:p>
+        </w:tc>
+        <w:tc>
+          <w:tcPr>
+            <w:tcW w:w="3118" w:type="dxa"/>
+          </w:tcPr>
+          <w:p>
+            <w:pPr>
+              <w:cnfStyle w:val="100000000000" w:firstRow="1" w:lastRow="0" w:firstColumn="0" w:lastColumn="0" w:oddVBand="0" w:evenVBand="0" w:oddHBand="0" w:evenHBand="0" w:firstRowFirstColumn="0" w:firstRowLastColumn="0" w:lastRowFirstColumn="0" w:lastRowLastColumn="0"/>
+            </w:pPr>
+            <w:r>
+              <w:t>STEP</w:t>
+            </w:r>
+          </w:p>
+        </w:tc>
+        <w:tc>
+          <w:tcPr>
+            <w:tcW w:w="4956" w:type="dxa"/>
+          </w:tcPr>
+          <w:p>
+            <w:pPr>
+              <w:cnfStyle w:val="100000000000" w:firstRow="1" w:lastRow="0" w:firstColumn="0" w:lastColumn="0" w:oddVBand="0" w:evenVBand="0" w:oddHBand="0" w:evenHBand="0" w:firstRowFirstColumn="0" w:firstRowLastColumn="0" w:lastRowFirstColumn="0" w:lastRowLastColumn="0"/>
+            </w:pPr>
+            <w:r>
+              <w:t>Expected Result</w:t>
+            </w:r>
+          </w:p>
+        </w:tc>
+      </w:tr>
+      <w:tr>
+        <w:trPr>
+          <w:cnfStyle w:val="000000100000" w:firstRow="0" w:lastRow="0" w:firstColumn="0" w:lastColumn="0" w:oddVBand="0" w:evenVBand="0" w:oddHBand="1" w:evenHBand="0" w:firstRowFirstColumn="0" w:firstRowLastColumn="0" w:lastRowFirstColumn="0" w:lastRowLastColumn="0"/>
+        </w:trPr>
+        <w:tc>
+          <w:tcPr>
+            <w:cnfStyle w:val="001000000000" w:firstRow="0" w:lastRow="0" w:firstColumn="1" w:lastColumn="0" w:oddVBand="0" w:evenVBand="0" w:oddHBand="0" w:evenHBand="0" w:firstRowFirstColumn="0" w:firstRowLastColumn="0" w:lastRowFirstColumn="0" w:lastRowLastColumn="0"/>
+            <w:tcW w:w="988" w:type="dxa"/>
+          </w:tcPr>
+          <w:p>
+            <w:r>
+              <w:t>1</w:t>
+            </w:r>
+          </w:p>
+        </w:tc>
+        <w:tc>
+          <w:tcPr>
+            <w:tcW w:w="3118" w:type="dxa"/>
+          </w:tcPr>
+          <w:p>
+            <w:pPr>
+              <w:cnfStyle w:val="000000100000" w:firstRow="0" w:lastRow="0" w:firstColumn="0" w:lastColumn="0" w:oddVBand="0" w:evenVBand="0" w:oddHBand="1" w:evenHBand="0" w:firstRowFirstColumn="0" w:firstRowLastColumn="0" w:lastRowFirstColumn="0" w:lastRowLastColumn="0"/>
+              <w:rPr>
+                <w:lang w:val="en-GB"/>
+              </w:rPr>
+            </w:pPr>
+            <w:r>
+              <w:rPr>
+                <w:lang w:val="en-GB"/>
+              </w:rPr>
+              <w:t>Initialising Clouds</w:t>
+            </w:r>
+            <w:r>
+              <w:rPr>
+                <w:lang w:val="en-GB"/>
+              </w:rPr>
+              <w:t xml:space="preserve"> </w:t>
+            </w:r>
+          </w:p>
+        </w:tc>
+        <w:tc>
+          <w:tcPr>
+            <w:tcW w:w="4956" w:type="dxa"/>
+          </w:tcPr>
+          <w:p>
+            <w:pPr>
+              <w:cnfStyle w:val="000000100000" w:firstRow="0" w:lastRow="0" w:firstColumn="0" w:lastColumn="0" w:oddVBand="0" w:evenVBand="0" w:oddHBand="1" w:evenHBand="0" w:firstRowFirstColumn="0" w:firstRowLastColumn="0" w:lastRowFirstColumn="0" w:lastRowLastColumn="0"/>
+              <w:rPr>
+                <w:lang w:val="en-US"/>
+              </w:rPr>
+            </w:pPr>
+            <w:r>
+              <w:rPr>
+                <w:lang w:val="en-US"/>
+              </w:rPr>
+              <w:t>All available clouds are imported from the Resources Folder.</w:t>
+            </w:r>
+          </w:p>
+        </w:tc>
+      </w:tr>
+      <w:tr>
+        <w:tc>
+          <w:tcPr>
+            <w:cnfStyle w:val="001000000000" w:firstRow="0" w:lastRow="0" w:firstColumn="1" w:lastColumn="0" w:oddVBand="0" w:evenVBand="0" w:oddHBand="0" w:evenHBand="0" w:firstRowFirstColumn="0" w:firstRowLastColumn="0" w:lastRowFirstColumn="0" w:lastRowLastColumn="0"/>
+            <w:tcW w:w="988" w:type="dxa"/>
+          </w:tcPr>
+          <w:p>
+            <w:pPr>
+              <w:rPr>
+                <w:lang w:val="en-US"/>
+              </w:rPr>
+            </w:pPr>
+            <w:r>
+              <w:rPr>
+                <w:lang w:val="en-US"/>
+              </w:rPr>
+              <w:t>2</w:t>
+            </w:r>
+          </w:p>
+        </w:tc>
+        <w:tc>
+          <w:tcPr>
+            <w:tcW w:w="3118" w:type="dxa"/>
+          </w:tcPr>
+          <w:p>
+            <w:pPr>
+              <w:cnfStyle w:val="000000000000" w:firstRow="0" w:lastRow="0" w:firstColumn="0" w:lastColumn="0" w:oddVBand="0" w:evenVBand="0" w:oddHBand="0" w:evenHBand="0" w:firstRowFirstColumn="0" w:firstRowLastColumn="0" w:lastRowFirstColumn="0" w:lastRowLastColumn="0"/>
+              <w:rPr>
+                <w:lang w:val="en-GB"/>
+              </w:rPr>
+            </w:pPr>
+            <w:r>
+              <w:rPr>
+                <w:lang w:val="en-GB"/>
+              </w:rPr>
+              <w:t>Spawning Clouds</w:t>
+            </w:r>
+          </w:p>
+        </w:tc>
+        <w:tc>
+          <w:tcPr>
+            <w:tcW w:w="4956" w:type="dxa"/>
+          </w:tcPr>
+          <w:p>
+            <w:pPr>
+              <w:cnfStyle w:val="000000000000" w:firstRow="0" w:lastRow="0" w:firstColumn="0" w:lastColumn="0" w:oddVBand="0" w:evenVBand="0" w:oddHBand="0" w:evenHBand="0" w:firstRowFirstColumn="0" w:firstRowLastColumn="0" w:lastRowFirstColumn="0" w:lastRowLastColumn="0"/>
+              <w:rPr>
+                <w:lang w:val="en-US"/>
+              </w:rPr>
+            </w:pPr>
+            <w:r>
+              <w:rPr>
+                <w:lang w:val="en-US"/>
+              </w:rPr>
+              <w:t>Clouds spawn randomly in the Sky, in a certain time interval</w:t>
+            </w:r>
+          </w:p>
+        </w:tc>
+      </w:tr>
+      <w:tr>
+        <w:trPr>
+          <w:cnfStyle w:val="000000100000" w:firstRow="0" w:lastRow="0" w:firstColumn="0" w:lastColumn="0" w:oddVBand="0" w:evenVBand="0" w:oddHBand="1" w:evenHBand="0" w:firstRowFirstColumn="0" w:firstRowLastColumn="0" w:lastRowFirstColumn="0" w:lastRowLastColumn="0"/>
+        </w:trPr>
+        <w:tc>
+          <w:tcPr>
+            <w:cnfStyle w:val="001000000000" w:firstRow="0" w:lastRow="0" w:firstColumn="1" w:lastColumn="0" w:oddVBand="0" w:evenVBand="0" w:oddHBand="0" w:evenHBand="0" w:firstRowFirstColumn="0" w:firstRowLastColumn="0" w:lastRowFirstColumn="0" w:lastRowLastColumn="0"/>
+            <w:tcW w:w="988" w:type="dxa"/>
+          </w:tcPr>
+          <w:p>
+            <w:pPr>
+              <w:rPr>
+                <w:lang w:val="en-US"/>
+              </w:rPr>
+            </w:pPr>
+            <w:r>
+              <w:rPr>
+                <w:lang w:val="en-US"/>
+              </w:rPr>
+              <w:t>3</w:t>
+            </w:r>
+          </w:p>
+        </w:tc>
+        <w:tc>
+          <w:tcPr>
+            <w:tcW w:w="3118" w:type="dxa"/>
+          </w:tcPr>
+          <w:p>
+            <w:pPr>
+              <w:cnfStyle w:val="000000100000" w:firstRow="0" w:lastRow="0" w:firstColumn="0" w:lastColumn="0" w:oddVBand="0" w:evenVBand="0" w:oddHBand="1" w:evenHBand="0" w:firstRowFirstColumn="0" w:firstRowLastColumn="0" w:lastRowFirstColumn="0" w:lastRowLastColumn="0"/>
+              <w:rPr>
+                <w:lang w:val="en-GB"/>
+              </w:rPr>
+            </w:pPr>
+            <w:r>
+              <w:rPr>
+                <w:lang w:val="en-GB"/>
+              </w:rPr>
+              <w:t>Clouds Move slowly to the right</w:t>
+            </w:r>
+          </w:p>
+        </w:tc>
+        <w:tc>
+          <w:tcPr>
+            <w:tcW w:w="4956" w:type="dxa"/>
+          </w:tcPr>
+          <w:p>
+            <w:pPr>
+              <w:cnfStyle w:val="000000100000" w:firstRow="0" w:lastRow="0" w:firstColumn="0" w:lastColumn="0" w:oddVBand="0" w:evenVBand="0" w:oddHBand="1" w:evenHBand="0" w:firstRowFirstColumn="0" w:firstRowLastColumn="0" w:lastRowFirstColumn="0" w:lastRowLastColumn="0"/>
+              <w:rPr>
+                <w:lang w:val="en-US"/>
+              </w:rPr>
+            </w:pPr>
+            <w:r>
+              <w:rPr>
+                <w:lang w:val="en-US"/>
+              </w:rPr>
+              <w:t>The spawned clouds move to the right of the level and eventually disappear after they passed a certain position</w:t>
+            </w:r>
+          </w:p>
+        </w:tc>
+      </w:tr>
+    </w:tbl>
+    <w:p>
+      <w:pPr>
+        <w:pStyle w:val="berschrift1"/>
+        <w:rPr>
+          <w:lang w:val="en-GB"/>
+        </w:rPr>
+      </w:pPr>
+      <w:r>
+        <w:rPr>
+          <w:lang w:val="en-GB"/>
+        </w:rPr>
+        <w:t>BAS16: Level 1</w:t>
+      </w:r>
+      <w:r>
+        <w:rPr>
+          <w:lang w:val="en-GB"/>
+        </w:rPr>
+        <w:t xml:space="preserve"> Startup</w:t>
+      </w:r>
+      <w:r>
+        <w:rPr>
+          <w:lang w:val="en-GB"/>
+        </w:rPr>
+        <w:t xml:space="preserve"> Cutscene</w:t>
+      </w:r>
+    </w:p>
+    <w:tbl>
+      <w:tblPr>
+        <w:tblStyle w:val="Gitternetztabelle4Akzent5"/>
+        <w:tblW w:w="0" w:type="auto"/>
+        <w:tblLook w:val="04A0" w:firstRow="1" w:lastRow="0" w:firstColumn="1" w:lastColumn="0" w:noHBand="0" w:noVBand="1"/>
+      </w:tblPr>
+      <w:tblGrid>
+        <w:gridCol w:w="988"/>
+        <w:gridCol w:w="3118"/>
+        <w:gridCol w:w="4956"/>
+      </w:tblGrid>
+      <w:tr>
+        <w:trPr>
+          <w:cnfStyle w:val="100000000000" w:firstRow="1" w:lastRow="0" w:firstColumn="0" w:lastColumn="0" w:oddVBand="0" w:evenVBand="0" w:oddHBand="0" w:evenHBand="0" w:firstRowFirstColumn="0" w:firstRowLastColumn="0" w:lastRowFirstColumn="0" w:lastRowLastColumn="0"/>
+        </w:trPr>
+        <w:tc>
+          <w:tcPr>
+            <w:cnfStyle w:val="001000000000" w:firstRow="0" w:lastRow="0" w:firstColumn="1" w:lastColumn="0" w:oddVBand="0" w:evenVBand="0" w:oddHBand="0" w:evenHBand="0" w:firstRowFirstColumn="0" w:firstRowLastColumn="0" w:lastRowFirstColumn="0" w:lastRowLastColumn="0"/>
+            <w:tcW w:w="988" w:type="dxa"/>
+          </w:tcPr>
+          <w:p>
+            <w:r>
+              <w:t>#</w:t>
+            </w:r>
+          </w:p>
+        </w:tc>
+        <w:tc>
+          <w:tcPr>
+            <w:tcW w:w="3118" w:type="dxa"/>
+          </w:tcPr>
+          <w:p>
+            <w:pPr>
+              <w:cnfStyle w:val="100000000000" w:firstRow="1" w:lastRow="0" w:firstColumn="0" w:lastColumn="0" w:oddVBand="0" w:evenVBand="0" w:oddHBand="0" w:evenHBand="0" w:firstRowFirstColumn="0" w:firstRowLastColumn="0" w:lastRowFirstColumn="0" w:lastRowLastColumn="0"/>
+            </w:pPr>
+            <w:r>
+              <w:t>STEP</w:t>
+            </w:r>
+          </w:p>
+        </w:tc>
+        <w:tc>
+          <w:tcPr>
+            <w:tcW w:w="4956" w:type="dxa"/>
+          </w:tcPr>
+          <w:p>
+            <w:pPr>
+              <w:cnfStyle w:val="100000000000" w:firstRow="1" w:lastRow="0" w:firstColumn="0" w:lastColumn="0" w:oddVBand="0" w:evenVBand="0" w:oddHBand="0" w:evenHBand="0" w:firstRowFirstColumn="0" w:firstRowLastColumn="0" w:lastRowFirstColumn="0" w:lastRowLastColumn="0"/>
+            </w:pPr>
+            <w:r>
+              <w:t>Expected Result</w:t>
+            </w:r>
+          </w:p>
+        </w:tc>
+      </w:tr>
+      <w:tr>
+        <w:trPr>
+          <w:cnfStyle w:val="000000100000" w:firstRow="0" w:lastRow="0" w:firstColumn="0" w:lastColumn="0" w:oddVBand="0" w:evenVBand="0" w:oddHBand="1" w:evenHBand="0" w:firstRowFirstColumn="0" w:firstRowLastColumn="0" w:lastRowFirstColumn="0" w:lastRowLastColumn="0"/>
+        </w:trPr>
+        <w:tc>
+          <w:tcPr>
+            <w:cnfStyle w:val="001000000000" w:firstRow="0" w:lastRow="0" w:firstColumn="1" w:lastColumn="0" w:oddVBand="0" w:evenVBand="0" w:oddHBand="0" w:evenHBand="0" w:firstRowFirstColumn="0" w:firstRowLastColumn="0" w:lastRowFirstColumn="0" w:lastRowLastColumn="0"/>
+            <w:tcW w:w="988" w:type="dxa"/>
+          </w:tcPr>
+          <w:p>
+            <w:r>
+              <w:t>1</w:t>
+            </w:r>
+          </w:p>
+        </w:tc>
+        <w:tc>
+          <w:tcPr>
+            <w:tcW w:w="3118" w:type="dxa"/>
+          </w:tcPr>
+          <w:p>
+            <w:pPr>
+              <w:cnfStyle w:val="000000100000" w:firstRow="0" w:lastRow="0" w:firstColumn="0" w:lastColumn="0" w:oddVBand="0" w:evenVBand="0" w:oddHBand="1" w:evenHBand="0" w:firstRowFirstColumn="0" w:firstRowLastColumn="0" w:lastRowFirstColumn="0" w:lastRowLastColumn="0"/>
+              <w:rPr>
+                <w:lang w:val="en-GB"/>
+              </w:rPr>
+            </w:pPr>
+            <w:r>
+              <w:rPr>
+                <w:lang w:val="en-GB"/>
+              </w:rPr>
+              <w:t xml:space="preserve"> </w:t>
+            </w:r>
+            <w:r>
+              <w:rPr>
+                <w:lang w:val="en-GB"/>
+              </w:rPr>
+              <w:t>Dialogue loaded and initialised</w:t>
+            </w:r>
+          </w:p>
+        </w:tc>
+        <w:tc>
+          <w:tcPr>
+            <w:tcW w:w="4956" w:type="dxa"/>
+          </w:tcPr>
+          <w:p>
+            <w:pPr>
+              <w:cnfStyle w:val="000000100000" w:firstRow="0" w:lastRow="0" w:firstColumn="0" w:lastColumn="0" w:oddVBand="0" w:evenVBand="0" w:oddHBand="1" w:evenHBand="0" w:firstRowFirstColumn="0" w:firstRowLastColumn="0" w:lastRowFirstColumn="0" w:lastRowLastColumn="0"/>
+              <w:rPr>
+                <w:lang w:val="en-US"/>
+              </w:rPr>
+            </w:pPr>
+            <w:r>
+              <w:rPr>
+                <w:lang w:val="en-US"/>
+              </w:rPr>
+              <w:t>Dialogue is loaded correctly via the XML reader and imported into Gameobjects.</w:t>
+            </w:r>
+          </w:p>
+        </w:tc>
+      </w:tr>
+      <w:tr>
+        <w:tc>
+          <w:tcPr>
+            <w:cnfStyle w:val="001000000000" w:firstRow="0" w:lastRow="0" w:firstColumn="1" w:lastColumn="0" w:oddVBand="0" w:evenVBand="0" w:oddHBand="0" w:evenHBand="0" w:firstRowFirstColumn="0" w:firstRowLastColumn="0" w:lastRowFirstColumn="0" w:lastRowLastColumn="0"/>
+            <w:tcW w:w="988" w:type="dxa"/>
+          </w:tcPr>
+          <w:p>
+            <w:pPr>
+              <w:rPr>
+                <w:lang w:val="en-US"/>
+              </w:rPr>
+            </w:pPr>
+            <w:r>
+              <w:rPr>
+                <w:lang w:val="en-US"/>
+              </w:rPr>
+              <w:t>2</w:t>
+            </w:r>
+          </w:p>
+        </w:tc>
+        <w:tc>
+          <w:tcPr>
+            <w:tcW w:w="3118" w:type="dxa"/>
+          </w:tcPr>
+          <w:p>
+            <w:pPr>
+              <w:cnfStyle w:val="000000000000" w:firstRow="0" w:lastRow="0" w:firstColumn="0" w:lastColumn="0" w:oddVBand="0" w:evenVBand="0" w:oddHBand="0" w:evenHBand="0" w:firstRowFirstColumn="0" w:firstRowLastColumn="0" w:lastRowFirstColumn="0" w:lastRowLastColumn="0"/>
+              <w:rPr>
+                <w:lang w:val="en-GB"/>
+              </w:rPr>
+            </w:pPr>
+            <w:r>
+              <w:rPr>
+                <w:lang w:val="en-GB"/>
+              </w:rPr>
+              <w:t>Running villagers are spawned</w:t>
+            </w:r>
+          </w:p>
+        </w:tc>
+        <w:tc>
+          <w:tcPr>
+            <w:tcW w:w="4956" w:type="dxa"/>
+          </w:tcPr>
+          <w:p>
+            <w:pPr>
+              <w:cnfStyle w:val="000000000000" w:firstRow="0" w:lastRow="0" w:firstColumn="0" w:lastColumn="0" w:oddVBand="0" w:evenVBand="0" w:oddHBand="0" w:evenHBand="0" w:firstRowFirstColumn="0" w:firstRowLastColumn="0" w:lastRowFirstColumn="0" w:lastRowLastColumn="0"/>
+              <w:rPr>
+                <w:lang w:val="en-US"/>
+              </w:rPr>
+            </w:pPr>
+            <w:r>
+              <w:rPr>
+                <w:lang w:val="en-US"/>
+              </w:rPr>
+              <w:t>After the cutscene has started, villagers are spawned which run to the forest and disappear. After the cutscene has ended they stop spawning.</w:t>
+            </w:r>
+          </w:p>
+        </w:tc>
+      </w:tr>
+      <w:tr>
+        <w:trPr>
+          <w:cnfStyle w:val="000000100000" w:firstRow="0" w:lastRow="0" w:firstColumn="0" w:lastColumn="0" w:oddVBand="0" w:evenVBand="0" w:oddHBand="1" w:evenHBand="0" w:firstRowFirstColumn="0" w:firstRowLastColumn="0" w:lastRowFirstColumn="0" w:lastRowLastColumn="0"/>
+        </w:trPr>
+        <w:tc>
+          <w:tcPr>
+            <w:cnfStyle w:val="001000000000" w:firstRow="0" w:lastRow="0" w:firstColumn="1" w:lastColumn="0" w:oddVBand="0" w:evenVBand="0" w:oddHBand="0" w:evenHBand="0" w:firstRowFirstColumn="0" w:firstRowLastColumn="0" w:lastRowFirstColumn="0" w:lastRowLastColumn="0"/>
+            <w:tcW w:w="988" w:type="dxa"/>
+          </w:tcPr>
+          <w:p>
+            <w:pPr>
+              <w:rPr>
+                <w:lang w:val="en-US"/>
+              </w:rPr>
+            </w:pPr>
+            <w:r>
+              <w:rPr>
+                <w:lang w:val="en-US"/>
+              </w:rPr>
+              <w:t>3</w:t>
+            </w:r>
+          </w:p>
+        </w:tc>
+        <w:tc>
+          <w:tcPr>
+            <w:tcW w:w="3118" w:type="dxa"/>
+          </w:tcPr>
+          <w:p>
+            <w:pPr>
+              <w:cnfStyle w:val="000000100000" w:firstRow="0" w:lastRow="0" w:firstColumn="0" w:lastColumn="0" w:oddVBand="0" w:evenVBand="0" w:oddHBand="1" w:evenHBand="0" w:firstRowFirstColumn="0" w:firstRowLastColumn="0" w:lastRowFirstColumn="0" w:lastRowLastColumn="0"/>
+              <w:rPr>
+                <w:lang w:val="en-GB"/>
+              </w:rPr>
+            </w:pPr>
+            <w:r>
+              <w:rPr>
+                <w:lang w:val="en-GB"/>
+              </w:rPr>
+              <w:t>Player moves to specified point</w:t>
+            </w:r>
+          </w:p>
+        </w:tc>
+        <w:tc>
+          <w:tcPr>
+            <w:tcW w:w="4956" w:type="dxa"/>
+          </w:tcPr>
+          <w:p>
+            <w:pPr>
+              <w:cnfStyle w:val="000000100000" w:firstRow="0" w:lastRow="0" w:firstColumn="0" w:lastColumn="0" w:oddVBand="0" w:evenVBand="0" w:oddHBand="1" w:evenHBand="0" w:firstRowFirstColumn="0" w:firstRowLastColumn="0" w:lastRowFirstColumn="0" w:lastRowLastColumn="0"/>
+              <w:rPr>
+                <w:lang w:val="en-US"/>
+              </w:rPr>
+            </w:pPr>
+            <w:r>
+              <w:rPr>
+                <w:lang w:val="en-US"/>
+              </w:rPr>
+              <w:t>After the cutscene has ended the player moves automatically to a specified point out of the tent.</w:t>
+            </w:r>
+          </w:p>
+        </w:tc>
+      </w:tr>
+    </w:tbl>
+    <w:p>
+      <w:pPr>
+        <w:pStyle w:val="berschrift1"/>
+        <w:rPr>
+          <w:lang w:val="en-GB"/>
+        </w:rPr>
+      </w:pPr>
+      <w:r>
+        <w:rPr>
+          <w:lang w:val="en-GB"/>
+        </w:rPr>
+        <w:t>BAS17: Level 1 Introduction Cutscene</w:t>
+      </w:r>
+    </w:p>
+    <w:tbl>
+      <w:tblPr>
+        <w:tblStyle w:val="Gitternetztabelle4Akzent5"/>
+        <w:tblW w:w="0" w:type="auto"/>
+        <w:tblLook w:val="04A0" w:firstRow="1" w:lastRow="0" w:firstColumn="1" w:lastColumn="0" w:noHBand="0" w:noVBand="1"/>
+      </w:tblPr>
+      <w:tblGrid>
+        <w:gridCol w:w="988"/>
+        <w:gridCol w:w="3118"/>
+        <w:gridCol w:w="4956"/>
+      </w:tblGrid>
+      <w:tr>
+        <w:trPr>
+          <w:cnfStyle w:val="100000000000" w:firstRow="1" w:lastRow="0" w:firstColumn="0" w:lastColumn="0" w:oddVBand="0" w:evenVBand="0" w:oddHBand="0" w:evenHBand="0" w:firstRowFirstColumn="0" w:firstRowLastColumn="0" w:lastRowFirstColumn="0" w:lastRowLastColumn="0"/>
+        </w:trPr>
+        <w:tc>
+          <w:tcPr>
+            <w:cnfStyle w:val="001000000000" w:firstRow="0" w:lastRow="0" w:firstColumn="1" w:lastColumn="0" w:oddVBand="0" w:evenVBand="0" w:oddHBand="0" w:evenHBand="0" w:firstRowFirstColumn="0" w:firstRowLastColumn="0" w:lastRowFirstColumn="0" w:lastRowLastColumn="0"/>
+            <w:tcW w:w="988" w:type="dxa"/>
+          </w:tcPr>
+          <w:p>
+            <w:r>
+              <w:t>#</w:t>
+            </w:r>
+          </w:p>
+        </w:tc>
+        <w:tc>
+          <w:tcPr>
+            <w:tcW w:w="3118" w:type="dxa"/>
+          </w:tcPr>
+          <w:p>
+            <w:pPr>
+              <w:cnfStyle w:val="100000000000" w:firstRow="1" w:lastRow="0" w:firstColumn="0" w:lastColumn="0" w:oddVBand="0" w:evenVBand="0" w:oddHBand="0" w:evenHBand="0" w:firstRowFirstColumn="0" w:firstRowLastColumn="0" w:lastRowFirstColumn="0" w:lastRowLastColumn="0"/>
+            </w:pPr>
+            <w:r>
+              <w:t>STEP</w:t>
+            </w:r>
+          </w:p>
+        </w:tc>
+        <w:tc>
+          <w:tcPr>
+            <w:tcW w:w="4956" w:type="dxa"/>
+          </w:tcPr>
+          <w:p>
+            <w:pPr>
+              <w:cnfStyle w:val="100000000000" w:firstRow="1" w:lastRow="0" w:firstColumn="0" w:lastColumn="0" w:oddVBand="0" w:evenVBand="0" w:oddHBand="0" w:evenHBand="0" w:firstRowFirstColumn="0" w:firstRowLastColumn="0" w:lastRowFirstColumn="0" w:lastRowLastColumn="0"/>
+            </w:pPr>
+            <w:r>
+              <w:t>Expected Result</w:t>
+            </w:r>
+          </w:p>
+        </w:tc>
+      </w:tr>
+      <w:tr>
+        <w:trPr>
+          <w:cnfStyle w:val="000000100000" w:firstRow="0" w:lastRow="0" w:firstColumn="0" w:lastColumn="0" w:oddVBand="0" w:evenVBand="0" w:oddHBand="1" w:evenHBand="0" w:firstRowFirstColumn="0" w:firstRowLastColumn="0" w:lastRowFirstColumn="0" w:lastRowLastColumn="0"/>
+        </w:trPr>
+        <w:tc>
+          <w:tcPr>
+            <w:cnfStyle w:val="001000000000" w:firstRow="0" w:lastRow="0" w:firstColumn="1" w:lastColumn="0" w:oddVBand="0" w:evenVBand="0" w:oddHBand="0" w:evenHBand="0" w:firstRowFirstColumn="0" w:firstRowLastColumn="0" w:lastRowFirstColumn="0" w:lastRowLastColumn="0"/>
+            <w:tcW w:w="988" w:type="dxa"/>
+          </w:tcPr>
+          <w:p>
+            <w:r>
+              <w:t>1</w:t>
+            </w:r>
+          </w:p>
+        </w:tc>
+        <w:tc>
+          <w:tcPr>
+            <w:tcW w:w="3118" w:type="dxa"/>
+          </w:tcPr>
+          <w:p>
+            <w:pPr>
+              <w:cnfStyle w:val="000000100000" w:firstRow="0" w:lastRow="0" w:firstColumn="0" w:lastColumn="0" w:oddVBand="0" w:evenVBand="0" w:oddHBand="1" w:evenHBand="0" w:firstRowFirstColumn="0" w:firstRowLastColumn="0" w:lastRowFirstColumn="0" w:lastRowLastColumn="0"/>
+              <w:rPr>
+                <w:lang w:val="en-GB"/>
+              </w:rPr>
+            </w:pPr>
+            <w:r>
+              <w:rPr>
+                <w:lang w:val="en-GB"/>
+              </w:rPr>
+              <w:t xml:space="preserve"> </w:t>
+            </w:r>
+            <w:r>
+              <w:rPr>
+                <w:lang w:val="en-GB"/>
+              </w:rPr>
+              <w:t>Dialogue loaded and initialised</w:t>
+            </w:r>
+          </w:p>
+        </w:tc>
+        <w:tc>
+          <w:tcPr>
+            <w:tcW w:w="4956" w:type="dxa"/>
+          </w:tcPr>
+          <w:p>
+            <w:pPr>
+              <w:cnfStyle w:val="000000100000" w:firstRow="0" w:lastRow="0" w:firstColumn="0" w:lastColumn="0" w:oddVBand="0" w:evenVBand="0" w:oddHBand="1" w:evenHBand="0" w:firstRowFirstColumn="0" w:firstRowLastColumn="0" w:lastRowFirstColumn="0" w:lastRowLastColumn="0"/>
+              <w:rPr>
+                <w:lang w:val="en-US"/>
+              </w:rPr>
+            </w:pPr>
+            <w:r>
+              <w:rPr>
+                <w:lang w:val="en-US"/>
+              </w:rPr>
+              <w:t>Dialogue is loaded correctly via the XML reader and imported into Gameobjects.</w:t>
+            </w:r>
+          </w:p>
+        </w:tc>
+      </w:tr>
+      <w:tr>
+        <w:tc>
+          <w:tcPr>
+            <w:cnfStyle w:val="001000000000" w:firstRow="0" w:lastRow="0" w:firstColumn="1" w:lastColumn="0" w:oddVBand="0" w:evenVBand="0" w:oddHBand="0" w:evenHBand="0" w:firstRowFirstColumn="0" w:firstRowLastColumn="0" w:lastRowFirstColumn="0" w:lastRowLastColumn="0"/>
+            <w:tcW w:w="988" w:type="dxa"/>
+          </w:tcPr>
+          <w:p>
+            <w:pPr>
+              <w:rPr>
+                <w:lang w:val="en-US"/>
+              </w:rPr>
+            </w:pPr>
+            <w:r>
+              <w:rPr>
+                <w:lang w:val="en-US"/>
+              </w:rPr>
+              <w:t>2</w:t>
+            </w:r>
+          </w:p>
+        </w:tc>
+        <w:tc>
+          <w:tcPr>
+            <w:tcW w:w="3118" w:type="dxa"/>
+          </w:tcPr>
+          <w:p>
+            <w:pPr>
+              <w:cnfStyle w:val="000000000000" w:firstRow="0" w:lastRow="0" w:firstColumn="0" w:lastColumn="0" w:oddVBand="0" w:evenVBand="0" w:oddHBand="0" w:evenHBand="0" w:firstRowFirstColumn="0" w:firstRowLastColumn="0" w:lastRowFirstColumn="0" w:lastRowLastColumn="0"/>
+              <w:rPr>
+                <w:lang w:val="en-GB"/>
+              </w:rPr>
+            </w:pPr>
+            <w:r>
+              <w:rPr>
+                <w:lang w:val="en-GB"/>
+              </w:rPr>
+              <w:t>Cutscene starts</w:t>
+            </w:r>
+          </w:p>
+        </w:tc>
+        <w:tc>
+          <w:tcPr>
+            <w:tcW w:w="4956" w:type="dxa"/>
+          </w:tcPr>
+          <w:p>
+            <w:pPr>
+              <w:cnfStyle w:val="000000000000" w:firstRow="0" w:lastRow="0" w:firstColumn="0" w:lastColumn="0" w:oddVBand="0" w:evenVBand="0" w:oddHBand="0" w:evenHBand="0" w:firstRowFirstColumn="0" w:firstRowLastColumn="0" w:lastRowFirstColumn="0" w:lastRowLastColumn="0"/>
+              <w:rPr>
+                <w:lang w:val="en-US"/>
+              </w:rPr>
+            </w:pPr>
+            <w:r>
+              <w:rPr>
+                <w:lang w:val="en-US"/>
+              </w:rPr>
+              <w:t xml:space="preserve">After </w:t>
+            </w:r>
+            <w:r>
+              <w:rPr>
+                <w:lang w:val="en-GB"/>
+              </w:rPr>
+              <w:t>the player has entered a certain point the cutscene starts automatically</w:t>
+            </w:r>
+          </w:p>
+        </w:tc>
+      </w:tr>
+      <w:tr>
+        <w:trPr>
+          <w:cnfStyle w:val="000000100000" w:firstRow="0" w:lastRow="0" w:firstColumn="0" w:lastColumn="0" w:oddVBand="0" w:evenVBand="0" w:oddHBand="1" w:evenHBand="0" w:firstRowFirstColumn="0" w:firstRowLastColumn="0" w:lastRowFirstColumn="0" w:lastRowLastColumn="0"/>
+        </w:trPr>
+        <w:tc>
+          <w:tcPr>
+            <w:cnfStyle w:val="001000000000" w:firstRow="0" w:lastRow="0" w:firstColumn="1" w:lastColumn="0" w:oddVBand="0" w:evenVBand="0" w:oddHBand="0" w:evenHBand="0" w:firstRowFirstColumn="0" w:firstRowLastColumn="0" w:lastRowFirstColumn="0" w:lastRowLastColumn="0"/>
+            <w:tcW w:w="988" w:type="dxa"/>
+          </w:tcPr>
+          <w:p>
+            <w:pPr>
+              <w:rPr>
+                <w:lang w:val="en-US"/>
+              </w:rPr>
+            </w:pPr>
+            <w:r>
+              <w:rPr>
+                <w:lang w:val="en-US"/>
+              </w:rPr>
+              <w:t>3</w:t>
+            </w:r>
+          </w:p>
+        </w:tc>
+        <w:tc>
+          <w:tcPr>
+            <w:tcW w:w="3118" w:type="dxa"/>
+          </w:tcPr>
+          <w:p>
+            <w:pPr>
+              <w:cnfStyle w:val="000000100000" w:firstRow="0" w:lastRow="0" w:firstColumn="0" w:lastColumn="0" w:oddVBand="0" w:evenVBand="0" w:oddHBand="1" w:evenHBand="0" w:firstRowFirstColumn="0" w:firstRowLastColumn="0" w:lastRowFirstColumn="0" w:lastRowLastColumn="0"/>
+              <w:rPr>
+                <w:lang w:val="en-GB"/>
+              </w:rPr>
+            </w:pPr>
+            <w:r>
+              <w:rPr>
+                <w:lang w:val="en-GB"/>
+              </w:rPr>
+              <w:t>Second text after player talks again to villagers</w:t>
+            </w:r>
+          </w:p>
+        </w:tc>
+        <w:tc>
+          <w:tcPr>
+            <w:tcW w:w="4956" w:type="dxa"/>
+          </w:tcPr>
+          <w:p>
+            <w:pPr>
+              <w:cnfStyle w:val="000000100000" w:firstRow="0" w:lastRow="0" w:firstColumn="0" w:lastColumn="0" w:oddVBand="0" w:evenVBand="0" w:oddHBand="1" w:evenHBand="0" w:firstRowFirstColumn="0" w:firstRowLastColumn="0" w:lastRowFirstColumn="0" w:lastRowLastColumn="0"/>
+              <w:rPr>
+                <w:lang w:val="en-US"/>
+              </w:rPr>
+            </w:pPr>
+            <w:r>
+              <w:rPr>
+                <w:lang w:val="en-US"/>
+              </w:rPr>
+              <w:t>If the player talks again to the villagers a different text is displayed.</w:t>
+            </w:r>
+          </w:p>
+        </w:tc>
+      </w:tr>
+    </w:tbl>
+    <w:p>
+      <w:pPr>
+        <w:rPr>
+          <w:lang w:val="en-GB"/>
+        </w:rPr>
+      </w:pPr>
+    </w:p>
+    <w:p>
+      <w:pPr>
+        <w:rPr>
+          <w:lang w:val="en-GB"/>
+        </w:rPr>
+      </w:pPr>
+    </w:p>
+    <w:p>
+      <w:pPr>
+        <w:pStyle w:val="berschrift1"/>
+        <w:rPr>
+          <w:lang w:val="en-GB"/>
+        </w:rPr>
+      </w:pPr>
+      <w:r>
+        <w:rPr>
+          <w:lang w:val="en-GB"/>
+        </w:rPr>
+        <w:lastRenderedPageBreak/>
+        <w:t>BAS18: 2D Water Simulation</w:t>
+      </w:r>
+    </w:p>
+    <w:tbl>
+      <w:tblPr>
+        <w:tblStyle w:val="Gitternetztabelle4Akzent5"/>
+        <w:tblW w:w="0" w:type="auto"/>
+        <w:tblLook w:val="04A0" w:firstRow="1" w:lastRow="0" w:firstColumn="1" w:lastColumn="0" w:noHBand="0" w:noVBand="1"/>
+      </w:tblPr>
+      <w:tblGrid>
+        <w:gridCol w:w="988"/>
+        <w:gridCol w:w="3118"/>
+        <w:gridCol w:w="4956"/>
+      </w:tblGrid>
+      <w:tr>
+        <w:trPr>
+          <w:cnfStyle w:val="100000000000" w:firstRow="1" w:lastRow="0" w:firstColumn="0" w:lastColumn="0" w:oddVBand="0" w:evenVBand="0" w:oddHBand="0" w:evenHBand="0" w:firstRowFirstColumn="0" w:firstRowLastColumn="0" w:lastRowFirstColumn="0" w:lastRowLastColumn="0"/>
+        </w:trPr>
+        <w:tc>
+          <w:tcPr>
+            <w:cnfStyle w:val="001000000000" w:firstRow="0" w:lastRow="0" w:firstColumn="1" w:lastColumn="0" w:oddVBand="0" w:evenVBand="0" w:oddHBand="0" w:evenHBand="0" w:firstRowFirstColumn="0" w:firstRowLastColumn="0" w:lastRowFirstColumn="0" w:lastRowLastColumn="0"/>
+            <w:tcW w:w="988" w:type="dxa"/>
+          </w:tcPr>
+          <w:p>
+            <w:r>
+              <w:t>#</w:t>
+            </w:r>
+          </w:p>
+        </w:tc>
+        <w:tc>
+          <w:tcPr>
+            <w:tcW w:w="3118" w:type="dxa"/>
+          </w:tcPr>
+          <w:p>
+            <w:pPr>
+              <w:cnfStyle w:val="100000000000" w:firstRow="1" w:lastRow="0" w:firstColumn="0" w:lastColumn="0" w:oddVBand="0" w:evenVBand="0" w:oddHBand="0" w:evenHBand="0" w:firstRowFirstColumn="0" w:firstRowLastColumn="0" w:lastRowFirstColumn="0" w:lastRowLastColumn="0"/>
+            </w:pPr>
+            <w:r>
+              <w:t>STEP</w:t>
+            </w:r>
+          </w:p>
+        </w:tc>
+        <w:tc>
+          <w:tcPr>
+            <w:tcW w:w="4956" w:type="dxa"/>
+          </w:tcPr>
+          <w:p>
+            <w:pPr>
+              <w:cnfStyle w:val="100000000000" w:firstRow="1" w:lastRow="0" w:firstColumn="0" w:lastColumn="0" w:oddVBand="0" w:evenVBand="0" w:oddHBand="0" w:evenHBand="0" w:firstRowFirstColumn="0" w:firstRowLastColumn="0" w:lastRowFirstColumn="0" w:lastRowLastColumn="0"/>
+            </w:pPr>
+            <w:r>
+              <w:t>Expected Result</w:t>
+            </w:r>
+          </w:p>
+        </w:tc>
+      </w:tr>
+      <w:tr>
+        <w:trPr>
+          <w:cnfStyle w:val="000000100000" w:firstRow="0" w:lastRow="0" w:firstColumn="0" w:lastColumn="0" w:oddVBand="0" w:evenVBand="0" w:oddHBand="1" w:evenHBand="0" w:firstRowFirstColumn="0" w:firstRowLastColumn="0" w:lastRowFirstColumn="0" w:lastRowLastColumn="0"/>
+        </w:trPr>
+        <w:tc>
+          <w:tcPr>
+            <w:cnfStyle w:val="001000000000" w:firstRow="0" w:lastRow="0" w:firstColumn="1" w:lastColumn="0" w:oddVBand="0" w:evenVBand="0" w:oddHBand="0" w:evenHBand="0" w:firstRowFirstColumn="0" w:firstRowLastColumn="0" w:lastRowFirstColumn="0" w:lastRowLastColumn="0"/>
+            <w:tcW w:w="988" w:type="dxa"/>
+          </w:tcPr>
+          <w:p>
+            <w:r>
+              <w:t>1</w:t>
+            </w:r>
+          </w:p>
+        </w:tc>
+        <w:tc>
+          <w:tcPr>
+            <w:tcW w:w="3118" w:type="dxa"/>
+          </w:tcPr>
+          <w:p>
+            <w:pPr>
+              <w:cnfStyle w:val="000000100000" w:firstRow="0" w:lastRow="0" w:firstColumn="0" w:lastColumn="0" w:oddVBand="0" w:evenVBand="0" w:oddHBand="1" w:evenHBand="0" w:firstRowFirstColumn="0" w:firstRowLastColumn="0" w:lastRowFirstColumn="0" w:lastRowLastColumn="0"/>
+              <w:rPr>
+                <w:lang w:val="en-GB"/>
+              </w:rPr>
+            </w:pPr>
+            <w:r>
+              <w:rPr>
+                <w:lang w:val="en-GB"/>
+              </w:rPr>
+              <w:t xml:space="preserve"> </w:t>
+            </w:r>
+            <w:r>
+              <w:rPr>
+                <w:lang w:val="en-GB"/>
+              </w:rPr>
+              <w:t>Area initialised</w:t>
+            </w:r>
+          </w:p>
+        </w:tc>
+        <w:tc>
+          <w:tcPr>
+            <w:tcW w:w="4956" w:type="dxa"/>
+          </w:tcPr>
+          <w:p>
+            <w:pPr>
+              <w:cnfStyle w:val="000000100000" w:firstRow="0" w:lastRow="0" w:firstColumn="0" w:lastColumn="0" w:oddVBand="0" w:evenVBand="0" w:oddHBand="1" w:evenHBand="0" w:firstRowFirstColumn="0" w:firstRowLastColumn="0" w:lastRowFirstColumn="0" w:lastRowLastColumn="0"/>
+              <w:rPr>
+                <w:lang w:val="en-US"/>
+              </w:rPr>
+            </w:pPr>
+            <w:r>
+              <w:rPr>
+                <w:lang w:val="en-US"/>
+              </w:rPr>
+              <w:t>The area where the water has to be simulated is initialized via the script.</w:t>
+            </w:r>
+          </w:p>
+        </w:tc>
+      </w:tr>
+      <w:tr>
+        <w:tc>
+          <w:tcPr>
+            <w:cnfStyle w:val="001000000000" w:firstRow="0" w:lastRow="0" w:firstColumn="1" w:lastColumn="0" w:oddVBand="0" w:evenVBand="0" w:oddHBand="0" w:evenHBand="0" w:firstRowFirstColumn="0" w:firstRowLastColumn="0" w:lastRowFirstColumn="0" w:lastRowLastColumn="0"/>
+            <w:tcW w:w="988" w:type="dxa"/>
+          </w:tcPr>
+          <w:p>
+            <w:pPr>
+              <w:rPr>
+                <w:lang w:val="en-US"/>
+              </w:rPr>
+            </w:pPr>
+            <w:r>
+              <w:rPr>
+                <w:lang w:val="en-US"/>
+              </w:rPr>
+              <w:t>2</w:t>
+            </w:r>
+          </w:p>
+        </w:tc>
+        <w:tc>
+          <w:tcPr>
+            <w:tcW w:w="3118" w:type="dxa"/>
+          </w:tcPr>
+          <w:p>
+            <w:pPr>
+              <w:cnfStyle w:val="000000000000" w:firstRow="0" w:lastRow="0" w:firstColumn="0" w:lastColumn="0" w:oddVBand="0" w:evenVBand="0" w:oddHBand="0" w:evenHBand="0" w:firstRowFirstColumn="0" w:firstRowLastColumn="0" w:lastRowFirstColumn="0" w:lastRowLastColumn="0"/>
+              <w:rPr>
+                <w:lang w:val="en-GB"/>
+              </w:rPr>
+            </w:pPr>
+            <w:r>
+              <w:rPr>
+                <w:lang w:val="en-GB"/>
+              </w:rPr>
+              <w:t>Water simulation</w:t>
+            </w:r>
+          </w:p>
+        </w:tc>
+        <w:tc>
+          <w:tcPr>
+            <w:tcW w:w="4956" w:type="dxa"/>
+          </w:tcPr>
+          <w:p>
+            <w:pPr>
+              <w:cnfStyle w:val="000000000000" w:firstRow="0" w:lastRow="0" w:firstColumn="0" w:lastColumn="0" w:oddVBand="0" w:evenVBand="0" w:oddHBand="0" w:evenHBand="0" w:firstRowFirstColumn="0" w:firstRowLastColumn="0" w:lastRowFirstColumn="0" w:lastRowLastColumn="0"/>
+              <w:rPr>
+                <w:lang w:val="en-US"/>
+              </w:rPr>
+            </w:pPr>
+            <w:r>
+              <w:rPr>
+                <w:lang w:val="en-US"/>
+              </w:rPr>
+              <w:t>If something is dropped into the water it makes waves.</w:t>
+            </w:r>
+            <w:bookmarkStart w:id="0" w:name="_GoBack"/>
+            <w:bookmarkEnd w:id="0"/>
+          </w:p>
+        </w:tc>
+      </w:tr>
+      <w:tr>
+        <w:trPr>
+          <w:cnfStyle w:val="000000100000" w:firstRow="0" w:lastRow="0" w:firstColumn="0" w:lastColumn="0" w:oddVBand="0" w:evenVBand="0" w:oddHBand="1" w:evenHBand="0" w:firstRowFirstColumn="0" w:firstRowLastColumn="0" w:lastRowFirstColumn="0" w:lastRowLastColumn="0"/>
+        </w:trPr>
+        <w:tc>
+          <w:tcPr>
+            <w:cnfStyle w:val="001000000000" w:firstRow="0" w:lastRow="0" w:firstColumn="1" w:lastColumn="0" w:oddVBand="0" w:evenVBand="0" w:oddHBand="0" w:evenHBand="0" w:firstRowFirstColumn="0" w:firstRowLastColumn="0" w:lastRowFirstColumn="0" w:lastRowLastColumn="0"/>
+            <w:tcW w:w="988" w:type="dxa"/>
+          </w:tcPr>
+          <w:p>
+            <w:pPr>
+              <w:rPr>
+                <w:lang w:val="en-US"/>
+              </w:rPr>
+            </w:pPr>
+            <w:r>
+              <w:rPr>
+                <w:lang w:val="en-US"/>
+              </w:rPr>
+              <w:t>3</w:t>
+            </w:r>
+          </w:p>
+        </w:tc>
+        <w:tc>
+          <w:tcPr>
+            <w:tcW w:w="3118" w:type="dxa"/>
+          </w:tcPr>
+          <w:p>
+            <w:pPr>
+              <w:cnfStyle w:val="000000100000" w:firstRow="0" w:lastRow="0" w:firstColumn="0" w:lastColumn="0" w:oddVBand="0" w:evenVBand="0" w:oddHBand="1" w:evenHBand="0" w:firstRowFirstColumn="0" w:firstRowLastColumn="0" w:lastRowFirstColumn="0" w:lastRowLastColumn="0"/>
+              <w:rPr>
+                <w:lang w:val="en-GB"/>
+              </w:rPr>
+            </w:pPr>
+            <w:r>
+              <w:rPr>
+                <w:lang w:val="en-GB"/>
+              </w:rPr>
+              <w:t>Floating Objects</w:t>
+            </w:r>
+          </w:p>
+        </w:tc>
+        <w:tc>
+          <w:tcPr>
+            <w:tcW w:w="4956" w:type="dxa"/>
+          </w:tcPr>
+          <w:p>
+            <w:pPr>
+              <w:cnfStyle w:val="000000100000" w:firstRow="0" w:lastRow="0" w:firstColumn="0" w:lastColumn="0" w:oddVBand="0" w:evenVBand="0" w:oddHBand="1" w:evenHBand="0" w:firstRowFirstColumn="0" w:firstRowLastColumn="0" w:lastRowFirstColumn="0" w:lastRowLastColumn="0"/>
+              <w:rPr>
+                <w:lang w:val="en-US"/>
+              </w:rPr>
+            </w:pPr>
+            <w:r>
+              <w:rPr>
+                <w:lang w:val="en-US"/>
+              </w:rPr>
+              <w:t>Objects can be specified which float in the water.</w:t>
+            </w:r>
+          </w:p>
+        </w:tc>
+      </w:tr>
+    </w:tbl>
+    <w:p>
+      <w:pPr>
+        <w:rPr>
+          <w:lang w:val="en-GB"/>
+        </w:rPr>
+      </w:pPr>
     </w:p>
     <w:sectPr>
       <w:headerReference w:type="default" r:id="rId6"/>
@@ -4107,21 +5536,7 @@
       <w:rPr>
         <w:lang w:val="en-US"/>
       </w:rPr>
-      <w:t xml:space="preserve">Bertleff, </w:t>
-    </w:r>
-    <w:proofErr w:type="spellStart"/>
-    <w:r>
-      <w:rPr>
-        <w:lang w:val="en-US"/>
-      </w:rPr>
-      <w:t>Ferstl</w:t>
-    </w:r>
-    <w:proofErr w:type="spellEnd"/>
-    <w:r>
-      <w:rPr>
-        <w:lang w:val="en-US"/>
-      </w:rPr>
-      <w:t>, Schmidt</w:t>
+      <w:t>Bertleff, Ferstl, Schmidt</w:t>
     </w:r>
   </w:p>
 </w:hdr>
@@ -4520,6 +5935,7 @@
   <w:style w:type="paragraph" w:default="1" w:styleId="Standard">
     <w:name w:val="Normal"/>
     <w:qFormat/>
+    <w:rsid w:val="00561E47"/>
   </w:style>
   <w:style w:type="paragraph" w:styleId="berschrift1">
     <w:name w:val="heading 1"/>

</xml_diff>